<commit_message>
wandb added, benchmark finished
</commit_message>
<xml_diff>
--- a/reports/report_v2.docx
+++ b/reports/report_v2.docx
@@ -160,195 +160,37 @@
         <w:t>—</w:t>
       </w:r>
       <w:r>
-        <w:t xml:space="preserve">This electronic document is a “live” template and already defines the components of your paper [title, text, heads, etc.] in its style sheet. </w:t>
+        <w:t>Retrieval-Augmented Generation (RAG) has emerged as a powerful framework to enhance large language models (LLMs) by incorporating external knowledge through retriever-generator pipelines. This study investigates the performance of various chunk retrieval strategies within RAG systems, focusing particularly on the influence of metadata and retrieval modality. A synthetically generated benchmark dataset—constructed from academic paper titles—was used to evaluate eight different retrieval configurations, including keyword-based, vector-based, and hybrid approaches. Experimental results show that keyword retrieval on titles achieves the highest accuracy (91.12%), while hybrid methods combining keyword and vector search provide more adaptable performance for realistic scholarly queries. Notably, the K</w:t>
+      </w:r>
+      <w:r>
+        <w:t>eyword Search (BM25) on “</w:t>
+      </w:r>
+      <w:r>
+        <w:t>Title</w:t>
+      </w:r>
+      <w:r>
+        <w:t>”</w:t>
       </w:r>
       <w:r>
         <w:t xml:space="preserve"> </w:t>
       </w:r>
       <w:r>
-        <w:rPr>
-          <w:i/>
-        </w:rPr>
-        <w:t>*</w:t>
-      </w:r>
-      <w:r>
-        <w:rPr>
-          <w:i/>
-        </w:rPr>
-        <w:t>CRITICAL:  Do</w:t>
-      </w:r>
-      <w:r>
-        <w:rPr>
-          <w:rFonts w:eastAsia="Times New Roman"/>
-          <w:i/>
-        </w:rPr>
-        <w:t xml:space="preserve"> </w:t>
-      </w:r>
-      <w:r>
-        <w:rPr>
-          <w:i/>
-        </w:rPr>
-        <w:t>Not</w:t>
-      </w:r>
-      <w:r>
-        <w:rPr>
-          <w:rFonts w:eastAsia="Times New Roman"/>
-          <w:i/>
-        </w:rPr>
-        <w:t xml:space="preserve"> </w:t>
-      </w:r>
-      <w:r>
-        <w:rPr>
-          <w:i/>
-        </w:rPr>
-        <w:t>Use</w:t>
-      </w:r>
-      <w:r>
-        <w:rPr>
-          <w:rFonts w:eastAsia="Times New Roman"/>
-          <w:i/>
-        </w:rPr>
-        <w:t xml:space="preserve"> </w:t>
-      </w:r>
-      <w:r>
-        <w:rPr>
-          <w:i/>
-        </w:rPr>
-        <w:t>Symbols,</w:t>
-      </w:r>
-      <w:r>
-        <w:rPr>
-          <w:rFonts w:eastAsia="Times New Roman"/>
-          <w:i/>
-        </w:rPr>
-        <w:t xml:space="preserve"> </w:t>
-      </w:r>
-      <w:r>
-        <w:rPr>
-          <w:i/>
-        </w:rPr>
-        <w:t>Special</w:t>
-      </w:r>
-      <w:r>
-        <w:rPr>
-          <w:rFonts w:eastAsia="Times New Roman"/>
-          <w:i/>
-        </w:rPr>
-        <w:t xml:space="preserve"> </w:t>
-      </w:r>
-      <w:r>
-        <w:rPr>
-          <w:i/>
-        </w:rPr>
-        <w:t>Characters,</w:t>
-      </w:r>
-      <w:r>
-        <w:rPr>
-          <w:rFonts w:eastAsia="Times New Roman"/>
-          <w:i/>
-        </w:rPr>
-        <w:t xml:space="preserve"> </w:t>
-      </w:r>
-      <w:r>
-        <w:rPr>
-          <w:rFonts w:eastAsia="Times New Roman"/>
-          <w:i/>
-        </w:rPr>
-        <w:t xml:space="preserve">Footnotes, </w:t>
-      </w:r>
-      <w:r>
-        <w:rPr>
-          <w:i/>
-        </w:rPr>
-        <w:t>or</w:t>
-      </w:r>
-      <w:r>
-        <w:rPr>
-          <w:rFonts w:eastAsia="Times New Roman"/>
-          <w:i/>
-        </w:rPr>
-        <w:t xml:space="preserve"> </w:t>
-      </w:r>
-      <w:r>
-        <w:rPr>
-          <w:i/>
-        </w:rPr>
-        <w:t>Math</w:t>
-      </w:r>
-      <w:r>
-        <w:rPr>
-          <w:rFonts w:eastAsia="Times New Roman"/>
-          <w:i/>
-        </w:rPr>
-        <w:t xml:space="preserve"> </w:t>
-      </w:r>
-      <w:r>
-        <w:rPr>
-          <w:i/>
-        </w:rPr>
-        <w:t>in</w:t>
-      </w:r>
-      <w:r>
-        <w:rPr>
-          <w:rFonts w:eastAsia="Times New Roman"/>
-          <w:i/>
-        </w:rPr>
-        <w:t xml:space="preserve"> Paper </w:t>
-      </w:r>
-      <w:r>
-        <w:rPr>
-          <w:i/>
-        </w:rPr>
-        <w:t>Title</w:t>
-      </w:r>
-      <w:r>
-        <w:rPr>
-          <w:rFonts w:eastAsia="Times New Roman"/>
-          <w:i/>
-        </w:rPr>
-        <w:t xml:space="preserve"> o</w:t>
-      </w:r>
-      <w:r>
-        <w:rPr>
-          <w:i/>
-        </w:rPr>
-        <w:t>r</w:t>
-      </w:r>
-      <w:r>
-        <w:rPr>
-          <w:rFonts w:eastAsia="Times New Roman"/>
-          <w:i/>
-        </w:rPr>
-        <w:t xml:space="preserve"> </w:t>
-      </w:r>
-      <w:r>
-        <w:rPr>
-          <w:i/>
-        </w:rPr>
+        <w:t>and</w:t>
+      </w:r>
+      <w:r>
+        <w:t xml:space="preserve"> Vec</w:t>
+      </w:r>
+      <w:r>
+        <w:t>tor search on “</w:t>
+      </w:r>
+      <w:r>
         <w:t>Abstract</w:t>
       </w:r>
       <w:r>
-        <w:t xml:space="preserve">. </w:t>
-      </w:r>
-      <w:r>
-        <w:rPr>
-          <w:iCs/>
-        </w:rPr>
-        <w:t>(</w:t>
-      </w:r>
-      <w:r>
-        <w:rPr>
-          <w:b w:val="0"/>
-          <w:i/>
-          <w:iCs/>
-        </w:rPr>
-        <w:t>Abstract</w:t>
-      </w:r>
-      <w:r>
-        <w:rPr>
-          <w:iCs/>
-        </w:rPr>
-        <w:t>)</w:t>
+        <w:t>”</w:t>
+      </w:r>
+      <w:r>
+        <w:t xml:space="preserve"> strategy offers a balance between lexical precision and semantic flexibility. </w:t>
       </w:r>
     </w:p>
     <w:p>
@@ -359,40 +201,37 @@
         <w:t>Keywords—</w:t>
       </w:r>
       <w:r>
-        <w:t>component</w:t>
+        <w:t>Retrieval-Augmented Generation (RAG)</w:t>
       </w:r>
       <w:r>
         <w:t>,</w:t>
       </w:r>
       <w:r>
-        <w:t xml:space="preserve"> formatting</w:t>
+        <w:t xml:space="preserve"> Large Language Models (LLM)</w:t>
       </w:r>
       <w:r>
         <w:t>,</w:t>
       </w:r>
       <w:r>
-        <w:t xml:space="preserve"> style</w:t>
+        <w:t xml:space="preserve"> Vector Search; Keyword Search</w:t>
       </w:r>
       <w:r>
         <w:t>,</w:t>
       </w:r>
       <w:r>
-        <w:t xml:space="preserve"> styling</w:t>
+        <w:t xml:space="preserve"> Metadata</w:t>
       </w:r>
       <w:r>
         <w:t>,</w:t>
       </w:r>
       <w:r>
-        <w:t xml:space="preserve"> insert (</w:t>
-      </w:r>
-      <w:r>
-        <w:rPr>
-          <w:b w:val="0"/>
-        </w:rPr>
-        <w:t>key words</w:t>
-      </w:r>
-      <w:r>
-        <w:t>)</w:t>
+        <w:t xml:space="preserve"> Hybrid Retrieval; Academic Search</w:t>
+      </w:r>
+      <w:r>
+        <w:t>,</w:t>
+      </w:r>
+      <w:r>
+        <w:t xml:space="preserve"> Chunk Retrieval; Benchmark Dataset; Semantic Retrieval</w:t>
       </w:r>
     </w:p>
     <w:p>
@@ -410,19 +249,29 @@
           <w:lang w:val="en-US"/>
         </w:rPr>
       </w:pPr>
-      <w:r>
-        <w:rPr>
-          <w:lang w:val="en-US"/>
-        </w:rPr>
-        <w:t>Retrieval-Augmented Generation (RAG) has become an ess</w:t>
-      </w:r>
       <w:bookmarkStart w:id="0" w:name="_Hlk201253018"/>
       <w:r>
         <w:rPr>
           <w:lang w:val="en-US"/>
         </w:rPr>
-        <w:t>ential framework for improving large language model (LLM) performance, particularly in tasks requiring up-to-date or domain-specific knowledge. Chen et al. [1] provide a comprehensive taxonomy of RAG approaches, dividing them into Naive RAG, Advanced RAG, and Modular RAG paradigms. They formally decompose RAG into three primary modules: retriever, augmenter, and generator. Naive RAG methods adopt simple dense or sparse retrieval followed by direct generation, while Advanced RAG incorporates sophisticated augmentation techniques such as retrieval-augmented prompt design, retriever fine-tuning, and multi-hop retrieval. Modular RAG emphasizes system architectures where retriever and generator components are trained jointly or interactively refined. Chen et al. also describes the mathematical formulation of RAG, define standard evaluation metrics, and outline the influence of retrieval recall and generation faithfulness on overall system performance [1].</w:t>
-      </w:r>
+        <w:t xml:space="preserve">Retrieval-Augmented Generation (RAG) is a machine learning framework that enhances the capabilities of large language models (LLMs) by integrating external knowledge sources during the generation process. Instead of relying solely on a model’s internal parameters, RAG retrieves relevant information from a database or corpus and incorporates it into the response generation. This approach improves factual accuracy, reduces hallucination, and allows models to handle up-to-date or domain-specific content more </w:t>
+      </w:r>
+      <w:proofErr w:type="spellStart"/>
+      <w:proofErr w:type="gramStart"/>
+      <w:r>
+        <w:rPr>
+          <w:lang w:val="en-US"/>
+        </w:rPr>
+        <w:t>effectively.</w:t>
+      </w:r>
+      <w:r>
+        <w:rPr>
+          <w:lang w:val="en-US"/>
+        </w:rPr>
+        <w:t>s</w:t>
+      </w:r>
+      <w:proofErr w:type="spellEnd"/>
+      <w:proofErr w:type="gramEnd"/>
     </w:p>
     <w:p>
       <w:pPr>
@@ -435,7 +284,7 @@
         <w:rPr>
           <w:lang w:val="en-US"/>
         </w:rPr>
-        <w:t>Lewis et al. [2] focus on empirical evaluations of RAG systems, systematically analyzing how different retrieval methods, retriever models, passage selection strategies, and prompt augmentation mechanisms affect downstream performance. Their work benchmarks dense retrieval (e.g., DPR), sparse retrieval (e.g., BM25), and hybrid retrieval approaches across multiple knowledge-intensive tasks. They also introduce strategies for query classification to selectively trigger retrieval modules, optimizing both retrieval accuracy and computational efficiency. Lewis et al. highlight the impact of retrieval size (top-k selection) and retrieval diversity on generation quality, and demonstrate that retriever fine-tuning using contrastive loss can significantly enhance end-to-end task performance in RAG pipelines [2].</w:t>
+        <w:t>Chen et al. [1] provide a comprehensive taxonomy of RAG approaches, dividing them into Naive RAG, Advanced RAG, and Modular RAG paradigms. They formally decompose RAG into three primary modules: retriever, augmenter, and generator. Naive RAG methods adopt simple dense or sparse retrieval followed by direct generation, while Advanced RAG incorporates sophisticated augmentation techniques such as retrieval-augmented prompt design, retriever fine-tuning, and multi-hop retrieval. Modular RAG emphasizes system architectures where retriever and generator components are trained jointly or interactively refined. Chen et al. also describes the mathematical formulation of RAG, define standard evaluation metrics, and outline the influence of retrieval recall and generation faithfulness on overall system performance [1].</w:t>
       </w:r>
     </w:p>
     <w:p>
@@ -449,6 +298,26 @@
         <w:rPr>
           <w:lang w:val="en-US"/>
         </w:rPr>
+        <w:t xml:space="preserve">Lewis et al. [2] focus on empirical evaluations of RAG systems, systematically analyzing how different retrieval methods, retriever models, passage selection strategies, and prompt augmentation mechanisms affect downstream </w:t>
+      </w:r>
+      <w:r>
+        <w:rPr>
+          <w:lang w:val="en-US"/>
+        </w:rPr>
+        <w:t>performance. Their work benchmarks dense retrieval (e.g., DPR), sparse retrieval (e.g., BM25), and hybrid retrieval approaches across multiple knowledge-intensive tasks. They also introduce strategies for query classification to selectively trigger retrieval modules, optimizing both retrieval accuracy and computational efficiency. Lewis et al. highlight the impact of retrieval size (top-k selection) and retrieval diversity on generation quality, and demonstrate that retriever fine-tuning using contrastive loss can significantly enhance end-to-end task performance in RAG pipelines [2].</w:t>
+      </w:r>
+    </w:p>
+    <w:p>
+      <w:pPr>
+        <w:pStyle w:val="BodyText"/>
+        <w:rPr>
+          <w:lang w:val="en-US"/>
+        </w:rPr>
+      </w:pPr>
+      <w:r>
+        <w:rPr>
+          <w:lang w:val="en-US"/>
+        </w:rPr>
         <w:t xml:space="preserve">Expanding beyond text-based retrieval, Ma et al. [3] propose </w:t>
       </w:r>
       <w:proofErr w:type="spellStart"/>
@@ -491,13 +360,7 @@
         <w:rPr>
           <w:lang w:val="en-US"/>
         </w:rPr>
-        <w:t xml:space="preserve"> directly embeds document images and queries into a shared latent space using a vision-language model. This approach preserves the structural and spatial information of documents, which is critical for answering questions dependent on visual layouts. The retrieval module retrieves relevant document regions based on query-image similarity, and the generation module conditions on both retrieved visual features and the </w:t>
-      </w:r>
-      <w:r>
-        <w:rPr>
-          <w:lang w:val="en-US"/>
-        </w:rPr>
-        <w:t xml:space="preserve">input query to generate answers. Experimental results on benchmarks such as </w:t>
+        <w:t xml:space="preserve"> directly embeds document images and queries into a shared latent space using a vision-language model. This approach preserves the structural and spatial information of documents, which is critical for answering questions dependent on visual layouts. The retrieval module retrieves relevant document regions based on query-image similarity, and the generation module conditions on both retrieved visual features and the input query to generate answers. Experimental results on benchmarks such as </w:t>
       </w:r>
       <w:proofErr w:type="spellStart"/>
       <w:r>
@@ -562,7 +425,7 @@
         <w:pStyle w:val="BodyText"/>
       </w:pPr>
       <w:r>
-        <w:t>This project proposes the design and evaluation of a Retrieval-Augmented Generation (RAG) system that integrates metadata-enhanced retrieval with efficient large language model (LLM) inference. The system will involve constructing a vector database that stores chunked article texts, where each chunk is created with overlapping segments to preserve semantic continuity, along with their associated metadata. Embedding vectors for each chunk will be generated using a BERT-based sentence embedding model. Upon receiving a user query, the system will retrieve the most relevant chunks based on vector similarity and subsequently employ a Phi-3.5 four-bit quantized language model to generate the final response grounded in the retrieved information.</w:t>
+        <w:t>This study investigates various chunk retrieval strategies within Retrieval-Augmented Generation (RAG) systems, using a synthetically generated benchmark dataset. A particular focus is placed on the role of metadata in enhancing retrieval performance. Specifically, the research seeks to answer two central questions: (1) To what extent does the inclusion of metadata improve the retrieval of the most relevant text chunks? and (2) Which retrieval method yields the best overall performance?</w:t>
       </w:r>
     </w:p>
     <w:p>
@@ -570,53 +433,15 @@
         <w:pStyle w:val="BodyText"/>
       </w:pPr>
       <w:r>
-        <w:t>The research will center around two primary questions: first, to what extent does the inclusion of metadata improve the retrieval of the most relevant chunks in a RAG system; and second, whether a hybrid retrieval approach that combines both vector-based similarity search and metadata-based filtering can outperform a purely embedding-based retrieval strategy. To address these questions, the system architecture will employ a BERT embedding model for semantic representation, a vector database supporting metadata-aware queries for retrieval, and the Phi-3.5 model for generation tasks.</w:t>
-      </w:r>
-    </w:p>
-    <w:p>
-      <w:pPr>
-        <w:pStyle w:val="BodyText"/>
-      </w:pPr>
-      <w:r>
-        <w:t>Performance evaluation will be conducted using at least two relevant metrics. Retrieval effectiveness will be measured by precision at rank k (</w:t>
-      </w:r>
-      <w:proofErr w:type="spellStart"/>
-      <w:r>
-        <w:t>Precision@k</w:t>
-      </w:r>
-      <w:proofErr w:type="spellEnd"/>
-      <w:r>
-        <w:t>), evaluating the proportion of retrieved chunks that are truly relevant to the query. The quality of generated answers will be assessed using standard natural language generation evaluation metrics such as BLEU or ROUGE scores, or, when appropriate, human expert evaluations to assess factual correctness and coherence.</w:t>
-      </w:r>
-    </w:p>
-    <w:p>
-      <w:pPr>
-        <w:pStyle w:val="BodyText"/>
-        <w:rPr>
-          <w:lang w:val="en-US"/>
-        </w:rPr>
-      </w:pPr>
-      <w:r>
-        <w:t xml:space="preserve">It is anticipated that the integration of metadata into the retrieval process will significantly improve retrieval precision, leading to better contextual grounding for the language model and thus higher quality answers. Furthermore, it is expected that a hybrid retrieval mechanism, leveraging both semantic </w:t>
-      </w:r>
+        <w:t>The scope of this research is confined to the domain of academic literature, with a use case centered on question-driven chunk retrieval from research papers. The proposed system allows users to query whether specific research topics have already been explored, thereby filtering content based on relevance and prior investigation. This targeted application provides a practical framework for evaluating retrieval effectiveness in scholarly contexts.</w:t>
+      </w:r>
+    </w:p>
+    <w:p>
+      <w:pPr>
+        <w:pStyle w:val="Heading1"/>
+      </w:pPr>
       <w:r>
         <w:lastRenderedPageBreak/>
-        <w:t>embeddings and structured metadata filtering, will yield superior retrieval and generation performance compared to embedding-based retrieval alone. The potential benefits of this approach include achieving higher retrieval accuracy with minimal additional computational cost, increasing the transparency and interpretability of the retrieval process, and enabling efficient deployment of smaller, quantized models such as Phi-3.5 without compromising user experience or answer quality.</w:t>
-      </w:r>
-    </w:p>
-    <w:p>
-      <w:pPr>
-        <w:pStyle w:val="BodyText"/>
-        <w:rPr>
-          <w:lang w:val="en-US"/>
-        </w:rPr>
-      </w:pPr>
-    </w:p>
-    <w:p>
-      <w:pPr>
-        <w:pStyle w:val="Heading1"/>
-      </w:pPr>
-      <w:r>
         <w:t>dataset</w:t>
       </w:r>
     </w:p>
@@ -649,7 +474,14 @@
           <w:b/>
           <w:bCs/>
         </w:rPr>
-        <w:t>abstract:</w:t>
+        <w:t>A</w:t>
+      </w:r>
+      <w:r>
+        <w:rPr>
+          <w:b/>
+          <w:bCs/>
+        </w:rPr>
+        <w:t>bstract:</w:t>
       </w:r>
       <w:r>
         <w:t xml:space="preserve"> A brief summary of the article content</w:t>
@@ -668,7 +500,14 @@
           <w:b/>
           <w:bCs/>
         </w:rPr>
-        <w:t>title:</w:t>
+        <w:t>T</w:t>
+      </w:r>
+      <w:r>
+        <w:rPr>
+          <w:b/>
+          <w:bCs/>
+        </w:rPr>
+        <w:t>itle:</w:t>
       </w:r>
       <w:r>
         <w:t xml:space="preserve"> The title of the article</w:t>
@@ -687,7 +526,14 @@
           <w:b/>
           <w:bCs/>
         </w:rPr>
-        <w:t>url:</w:t>
+        <w:t>Url</w:t>
+      </w:r>
+      <w:r>
+        <w:rPr>
+          <w:b/>
+          <w:bCs/>
+        </w:rPr>
+        <w:t>:</w:t>
       </w:r>
       <w:r>
         <w:t xml:space="preserve"> A link to the article or its repository</w:t>
@@ -706,7 +552,14 @@
           <w:b/>
           <w:bCs/>
         </w:rPr>
-        <w:t>id:</w:t>
+        <w:t>ID</w:t>
+      </w:r>
+      <w:r>
+        <w:rPr>
+          <w:b/>
+          <w:bCs/>
+        </w:rPr>
+        <w:t>:</w:t>
       </w:r>
       <w:r>
         <w:t xml:space="preserve"> A unique identifier for each article</w:t>
@@ -725,7 +578,14 @@
           <w:b/>
           <w:bCs/>
         </w:rPr>
-        <w:t>conference:</w:t>
+        <w:t>C</w:t>
+      </w:r>
+      <w:r>
+        <w:rPr>
+          <w:b/>
+          <w:bCs/>
+        </w:rPr>
+        <w:t>onference:</w:t>
       </w:r>
       <w:r>
         <w:t xml:space="preserve"> The name of the conference where the article was submitted or presented</w:t>
@@ -744,7 +604,14 @@
           <w:b/>
           <w:bCs/>
         </w:rPr>
-        <w:t>decision:</w:t>
+        <w:t>D</w:t>
+      </w:r>
+      <w:r>
+        <w:rPr>
+          <w:b/>
+          <w:bCs/>
+        </w:rPr>
+        <w:t>ecision:</w:t>
       </w:r>
       <w:r>
         <w:t xml:space="preserve"> The acceptance or rejection status of the article</w:t>
@@ -763,7 +630,14 @@
           <w:b/>
           <w:bCs/>
         </w:rPr>
-        <w:t>authors:</w:t>
+        <w:t>A</w:t>
+      </w:r>
+      <w:r>
+        <w:rPr>
+          <w:b/>
+          <w:bCs/>
+        </w:rPr>
+        <w:t>uthors:</w:t>
       </w:r>
       <w:r>
         <w:t xml:space="preserve"> A list of contributing authors</w:t>
@@ -787,6 +661,23 @@
     </w:p>
     <w:p>
       <w:pPr>
+        <w:pStyle w:val="Heading2"/>
+      </w:pPr>
+      <w:r>
+        <w:t>Data Analy</w:t>
+      </w:r>
+      <w:r>
+        <w:t>s</w:t>
+      </w:r>
+      <w:r>
+        <w:t>i</w:t>
+      </w:r>
+      <w:r>
+        <w:t>s</w:t>
+      </w:r>
+    </w:p>
+    <w:p>
+      <w:pPr>
         <w:pStyle w:val="BodyText"/>
         <w:rPr>
           <w:lang w:val="en-US"/>
@@ -836,7 +727,54 @@
         <w:rPr>
           <w:lang w:val="en-US"/>
         </w:rPr>
-        <w:t>As shown in Figure 3.1, abstract word counts are right-skewed, with most abstracts containing between 200 and 500 words. The peak occurs near 300 words, which aligns with common academic standards. A long tail indicates some abstracts are significantly longer, possibly due to variations in journal or discipline guidelines.</w:t>
+        <w:t>As shown in</w:t>
+      </w:r>
+      <w:r>
+        <w:rPr>
+          <w:lang w:val="en-US"/>
+        </w:rPr>
+        <w:t xml:space="preserve"> </w:t>
+      </w:r>
+      <w:r>
+        <w:rPr>
+          <w:lang w:val="en-US"/>
+        </w:rPr>
+        <w:fldChar w:fldCharType="begin"/>
+      </w:r>
+      <w:r>
+        <w:rPr>
+          <w:lang w:val="en-US"/>
+        </w:rPr>
+        <w:instrText xml:space="preserve"> REF _Ref201403810 \n \h </w:instrText>
+      </w:r>
+      <w:r>
+        <w:rPr>
+          <w:lang w:val="en-US"/>
+        </w:rPr>
+      </w:r>
+      <w:r>
+        <w:rPr>
+          <w:lang w:val="en-US"/>
+        </w:rPr>
+        <w:fldChar w:fldCharType="separate"/>
+      </w:r>
+      <w:r>
+        <w:rPr>
+          <w:lang w:val="en-US"/>
+        </w:rPr>
+        <w:t>Fig. 1</w:t>
+      </w:r>
+      <w:r>
+        <w:rPr>
+          <w:lang w:val="en-US"/>
+        </w:rPr>
+        <w:fldChar w:fldCharType="end"/>
+      </w:r>
+      <w:r>
+        <w:rPr>
+          <w:lang w:val="en-US"/>
+        </w:rPr>
+        <w:t>, abstract word counts are right-skewed, with most abstracts containing between 200 and 500 words. The peak occurs near 300 words, which aligns with common academic standards. A long tail indicates some abstracts are significantly longer, possibly due to variations in journal or discipline guidelines.</w:t>
       </w:r>
     </w:p>
     <w:p>
@@ -903,8 +841,9 @@
     <w:p>
       <w:pPr>
         <w:pStyle w:val="figurecaption"/>
-        <w:jc w:val="center"/>
-      </w:pPr>
+        <w:ind w:start="0pt" w:firstLine="0pt"/>
+      </w:pPr>
+      <w:bookmarkStart w:id="2" w:name="_Ref201403810"/>
       <w:r>
         <w:t xml:space="preserve">Distribution of </w:t>
       </w:r>
@@ -920,6 +859,7 @@
       <w:r>
         <w:t>word counts</w:t>
       </w:r>
+      <w:bookmarkEnd w:id="2"/>
     </w:p>
     <w:p>
       <w:pPr>
@@ -932,7 +872,42 @@
         <w:rPr>
           <w:lang w:val="en-US"/>
         </w:rPr>
-        <w:t xml:space="preserve">Figure 3.2 shows a near-normal distribution of title lengths, with most titles containing 6–9 words. </w:t>
+        <w:fldChar w:fldCharType="begin"/>
+      </w:r>
+      <w:r>
+        <w:rPr>
+          <w:lang w:val="en-US"/>
+        </w:rPr>
+        <w:instrText xml:space="preserve"> REF _Ref201403846 \n \h </w:instrText>
+      </w:r>
+      <w:r>
+        <w:rPr>
+          <w:lang w:val="en-US"/>
+        </w:rPr>
+      </w:r>
+      <w:r>
+        <w:rPr>
+          <w:lang w:val="en-US"/>
+        </w:rPr>
+        <w:fldChar w:fldCharType="separate"/>
+      </w:r>
+      <w:r>
+        <w:rPr>
+          <w:lang w:val="en-US"/>
+        </w:rPr>
+        <w:t>Fig. 2</w:t>
+      </w:r>
+      <w:r>
+        <w:rPr>
+          <w:lang w:val="en-US"/>
+        </w:rPr>
+        <w:fldChar w:fldCharType="end"/>
+      </w:r>
+      <w:r>
+        <w:rPr>
+          <w:lang w:val="en-US"/>
+        </w:rPr>
+        <w:t xml:space="preserve"> shows a near-normal distribution of title lengths, with most titles containing 6–9 words. </w:t>
       </w:r>
     </w:p>
     <w:p>
@@ -999,18 +974,41 @@
     <w:p>
       <w:pPr>
         <w:pStyle w:val="figurecaption"/>
-        <w:jc w:val="center"/>
-      </w:pPr>
+        <w:ind w:start="0pt" w:firstLine="0pt"/>
+      </w:pPr>
+      <w:bookmarkStart w:id="3" w:name="_Ref201403846"/>
       <w:r>
         <w:t>Distribution of  title word counts</w:t>
       </w:r>
+      <w:bookmarkEnd w:id="3"/>
     </w:p>
     <w:p>
       <w:pPr>
         <w:pStyle w:val="BodyText"/>
       </w:pPr>
       <w:r>
-        <w:t>In Figure 3.3, the most frequent abstract words are common stopwords such as “the,” “of,” and “to.” While expected, these findings highlight the need for preprocessing (e.g., stopword removal) before performing advanced textual analysis.</w:t>
+        <w:t>I</w:t>
+      </w:r>
+      <w:r>
+        <w:t xml:space="preserve">n </w:t>
+      </w:r>
+      <w:r>
+        <w:fldChar w:fldCharType="begin"/>
+      </w:r>
+      <w:r>
+        <w:instrText xml:space="preserve"> REF _Ref201403858 \n \h </w:instrText>
+      </w:r>
+      <w:r>
+        <w:fldChar w:fldCharType="separate"/>
+      </w:r>
+      <w:r>
+        <w:t>Fig. 3</w:t>
+      </w:r>
+      <w:r>
+        <w:fldChar w:fldCharType="end"/>
+      </w:r>
+      <w:r>
+        <w:t>, the most frequent abstract words are common stopwords such as “the,” “of,” and “to.” While expected, these findings highlight the need for preprocessing (e.g., stopword removal) before performing advanced textual analysis.</w:t>
       </w:r>
     </w:p>
     <w:p>
@@ -1077,11 +1075,13 @@
     <w:p>
       <w:pPr>
         <w:pStyle w:val="figurecaption"/>
-        <w:jc w:val="center"/>
-      </w:pPr>
+        <w:ind w:start="0pt" w:firstLine="0pt"/>
+      </w:pPr>
+      <w:bookmarkStart w:id="4" w:name="_Ref201403858"/>
       <w:r>
         <w:t>Distribution of  title word counts</w:t>
       </w:r>
+      <w:bookmarkEnd w:id="4"/>
     </w:p>
     <w:p>
       <w:pPr>
@@ -1090,6 +1090,67 @@
           <w:lang w:val="en-US"/>
         </w:rPr>
       </w:pPr>
+      <w:r>
+        <w:rPr>
+          <w:lang w:val="en-US"/>
+        </w:rPr>
+        <w:fldChar w:fldCharType="begin"/>
+      </w:r>
+      <w:r>
+        <w:rPr>
+          <w:lang w:val="en-US"/>
+        </w:rPr>
+        <w:instrText xml:space="preserve"> REF _Ref201404452 \n \h </w:instrText>
+      </w:r>
+      <w:r>
+        <w:rPr>
+          <w:lang w:val="en-US"/>
+        </w:rPr>
+      </w:r>
+      <w:r>
+        <w:rPr>
+          <w:lang w:val="en-US"/>
+        </w:rPr>
+        <w:fldChar w:fldCharType="separate"/>
+      </w:r>
+      <w:r>
+        <w:rPr>
+          <w:lang w:val="en-US"/>
+        </w:rPr>
+        <w:t>Fig. 4</w:t>
+      </w:r>
+      <w:r>
+        <w:rPr>
+          <w:lang w:val="en-US"/>
+        </w:rPr>
+        <w:fldChar w:fldCharType="end"/>
+      </w:r>
+      <w:r>
+        <w:rPr>
+          <w:lang w:val="en-US"/>
+        </w:rPr>
+        <w:t xml:space="preserve"> </w:t>
+      </w:r>
+      <w:r>
+        <w:rPr>
+          <w:lang w:val="en-US"/>
+        </w:rPr>
+        <w:t xml:space="preserve">shows the 20 most frequent words used in abstract texts. The most common words—such as “the,” “of,” “to,” and “is”—are mostly </w:t>
+      </w:r>
+      <w:proofErr w:type="spellStart"/>
+      <w:r>
+        <w:rPr>
+          <w:lang w:val="en-US"/>
+        </w:rPr>
+        <w:t>stopwords</w:t>
+      </w:r>
+      <w:proofErr w:type="spellEnd"/>
+      <w:r>
+        <w:rPr>
+          <w:lang w:val="en-US"/>
+        </w:rPr>
+        <w:t>, which are typical in longer, descriptive writing. This suggests that abstracts are written in full sentences and aim to clearly explain the research, relying heavily on grammatical structure rather than technical keywords.</w:t>
+      </w:r>
     </w:p>
     <w:p>
       <w:pPr>
@@ -1155,11 +1216,13 @@
     <w:p>
       <w:pPr>
         <w:pStyle w:val="figurecaption"/>
-        <w:jc w:val="center"/>
-      </w:pPr>
+        <w:ind w:start="0pt" w:firstLine="0pt"/>
+      </w:pPr>
+      <w:bookmarkStart w:id="5" w:name="_Ref201404452"/>
       <w:r>
         <w:t>Distribution of  title word counts</w:t>
       </w:r>
+      <w:bookmarkEnd w:id="5"/>
     </w:p>
     <w:p>
       <w:pPr>
@@ -1168,17 +1231,73 @@
           <w:lang w:val="en-US"/>
         </w:rPr>
       </w:pPr>
+      <w:r>
+        <w:rPr>
+          <w:lang w:val="en-US"/>
+        </w:rPr>
+        <w:t xml:space="preserve"> </w:t>
+      </w:r>
+      <w:r>
+        <w:rPr>
+          <w:lang w:val="en-US"/>
+        </w:rPr>
+        <w:t xml:space="preserve">presents the 20 most frequent words in title texts. Unlike abstracts, the top words here—such as “learning,” “neural,” “networks,” “deep,” and “reinforcement”—are more technical and field-specific. This indicates that titles are more focused on highlighting key topics and concepts, particularly within areas like machine learning and artificial intelligence. Titles tend to use fewer </w:t>
+      </w:r>
+      <w:proofErr w:type="spellStart"/>
+      <w:r>
+        <w:rPr>
+          <w:lang w:val="en-US"/>
+        </w:rPr>
+        <w:t>stopwords</w:t>
+      </w:r>
+      <w:proofErr w:type="spellEnd"/>
+      <w:r>
+        <w:rPr>
+          <w:lang w:val="en-US"/>
+        </w:rPr>
+        <w:t xml:space="preserve"> and instead prioritize clarity and relevance to help readers quickly grasp the subject of the work.</w:t>
+      </w:r>
+    </w:p>
+    <w:p>
+      <w:pPr>
+        <w:pStyle w:val="Heading2"/>
+      </w:pPr>
+      <w:r>
+        <w:t>Benchmark Data</w:t>
+      </w:r>
+      <w:r>
+        <w:t>s</w:t>
+      </w:r>
+      <w:r>
+        <w:t>et</w:t>
+      </w:r>
+    </w:p>
+    <w:p>
+      <w:pPr>
+        <w:pStyle w:val="BodyText"/>
+      </w:pPr>
+      <w:r>
+        <w:t xml:space="preserve">To evaluate the effectiveness of the RAG system, we created a custom benchmark dataset derived from the cleaned </w:t>
+      </w:r>
+      <w:r>
+        <w:lastRenderedPageBreak/>
+        <w:t>tabular data. This benchmark was designed to test the system's ability to retrieve relevant documents based on user queries. We used GPT-4o-mini, a lightweight and efficient version of GPT-4, to generate synthetic question-article ID pairs. In each case, a question was formulated using only the title of an article, without access to the abstract or full content. This constraint simulates a real-world scenario where a user may have only partial information.</w:t>
+      </w:r>
+    </w:p>
+    <w:p>
+      <w:pPr>
+        <w:pStyle w:val="BodyText"/>
+      </w:pPr>
+      <w:r>
+        <w:t>Due to time and resource limitations, we generated 260 question-ID pairs. Although the dataset size is modest, it serves its intended purpose of providing a controlled environment to compare the performance of different retrieval strategies. We believe that this benchmark is sufficiently representative for evaluating and contrasting multiple methods within the same framework.</w:t>
+      </w:r>
     </w:p>
     <w:p>
       <w:pPr>
         <w:pStyle w:val="Heading1"/>
       </w:pPr>
       <w:r>
-        <w:lastRenderedPageBreak/>
-        <w:t xml:space="preserve">Using the </w:t>
-      </w:r>
-      <w:r>
-        <w:t>Template</w:t>
+        <w:t>modeling</w:t>
       </w:r>
     </w:p>
     <w:p>
@@ -1186,18 +1305,382 @@
         <w:pStyle w:val="BodyText"/>
       </w:pPr>
       <w:r>
-        <w:t>After the text edit has been completed, the paper is ready for the template. Duplicate the template file by using the Save As command, and use the naming convention prescribed by your conference for the name of your paper. In this newly created file, highlight all of the contents and import your prepared text file. You are now ready to style your paper; use the scroll down window on the left of the MS Word Formatting toolbar.</w:t>
+        <w:t xml:space="preserve">To evaluate chunk retrieval performance in RAG systems, we compare a range of retrieval strategies that vary by search modality (keyword-based vs. vector-based) and by metadata type (title, abstract, or both). The methods are categorized into two groups: Preliminary and </w:t>
+      </w:r>
+      <w:r>
+        <w:t>Hybrid</w:t>
+      </w:r>
+      <w:r>
+        <w:t xml:space="preserve"> Retrieval Methods.</w:t>
+      </w:r>
+      <w:r>
+        <w:t xml:space="preserve"> </w:t>
+      </w:r>
+      <w:r>
+        <w:t xml:space="preserve">The full implementation used in this study is publicly available on </w:t>
+      </w:r>
+      <w:hyperlink r:id="rId13" w:history="1">
+        <w:r>
+          <w:rPr>
+            <w:rStyle w:val="Hyperlink"/>
+          </w:rPr>
+          <w:t>GitHub</w:t>
+        </w:r>
+      </w:hyperlink>
+      <w:r>
+        <w:t xml:space="preserve">, and all training and evaluation logs are tracked via </w:t>
+      </w:r>
+      <w:hyperlink r:id="rId14" w:history="1">
+        <w:r>
+          <w:rPr>
+            <w:rStyle w:val="Hyperlink"/>
+          </w:rPr>
+          <w:t>Weigh</w:t>
+        </w:r>
+        <w:r>
+          <w:rPr>
+            <w:rStyle w:val="Hyperlink"/>
+          </w:rPr>
+          <w:t>t</w:t>
+        </w:r>
+        <w:r>
+          <w:rPr>
+            <w:rStyle w:val="Hyperlink"/>
+          </w:rPr>
+          <w:t>s &amp; Biases</w:t>
+        </w:r>
+      </w:hyperlink>
+      <w:r>
+        <w:t>.</w:t>
+      </w:r>
+    </w:p>
+    <w:p>
+      <w:pPr>
+        <w:pStyle w:val="BodyText"/>
+      </w:pPr>
+      <w:r>
+        <w:t>These initial baselines rely solely on keyword-based matching using different metadata fields:</w:t>
+      </w:r>
+    </w:p>
+    <w:p>
+      <w:pPr>
+        <w:pStyle w:val="BodyText"/>
+        <w:ind w:start="35.90pt" w:hanging="21.50pt"/>
+      </w:pPr>
+      <w:bookmarkStart w:id="6" w:name="_Hlk201525859"/>
+      <w:r>
+        <w:t>•</w:t>
+      </w:r>
+      <w:r>
+        <w:tab/>
+      </w:r>
+      <w:bookmarkEnd w:id="6"/>
+      <w:r>
+        <w:rPr>
+          <w:b/>
+          <w:bCs/>
+        </w:rPr>
+        <w:t>KW-Title:</w:t>
+      </w:r>
+      <w:r>
+        <w:t xml:space="preserve"> Keyword search using only the title column.</w:t>
+      </w:r>
+    </w:p>
+    <w:p>
+      <w:pPr>
+        <w:pStyle w:val="BodyText"/>
+        <w:ind w:start="35.90pt" w:hanging="21.50pt"/>
+      </w:pPr>
+      <w:r>
+        <w:t>•</w:t>
+      </w:r>
+      <w:r>
+        <w:tab/>
+      </w:r>
+      <w:r>
+        <w:rPr>
+          <w:b/>
+          <w:bCs/>
+        </w:rPr>
+        <w:t>KW-Abstract:</w:t>
+      </w:r>
+      <w:r>
+        <w:t xml:space="preserve"> Keyword search using only the abstract column.</w:t>
+      </w:r>
+    </w:p>
+    <w:p>
+      <w:pPr>
+        <w:pStyle w:val="BodyText"/>
+        <w:ind w:start="35.90pt" w:hanging="21.50pt"/>
+      </w:pPr>
+      <w:r>
+        <w:t>•</w:t>
+      </w:r>
+      <w:r>
+        <w:tab/>
+      </w:r>
+      <w:r>
+        <w:rPr>
+          <w:b/>
+          <w:bCs/>
+        </w:rPr>
+        <w:t>KW-Both:</w:t>
+      </w:r>
+      <w:r>
+        <w:t xml:space="preserve"> Keyword search using a combination of title and abstract columns.</w:t>
+      </w:r>
+    </w:p>
+    <w:p>
+      <w:pPr>
+        <w:pStyle w:val="BodyText"/>
+      </w:pPr>
+      <w:r>
+        <w:t>These methods serve as baseline indicators for how traditional lexical search performs when limited to specific metadata fields.</w:t>
+      </w:r>
+      <w:r>
+        <w:t xml:space="preserve"> </w:t>
+      </w:r>
+      <w:r>
+        <w:t>The second group incorporates vector-based semantic search, which leverages text embeddings to capture deeper contextual similarity, either alone or in hybrid configurations:</w:t>
+      </w:r>
+    </w:p>
+    <w:p>
+      <w:pPr>
+        <w:pStyle w:val="BodyText"/>
+      </w:pPr>
+      <w:r>
+        <w:t>•</w:t>
+      </w:r>
+      <w:r>
+        <w:tab/>
+      </w:r>
+      <w:proofErr w:type="spellStart"/>
+      <w:r>
+        <w:rPr>
+          <w:b/>
+          <w:bCs/>
+        </w:rPr>
+        <w:t>Vec</w:t>
+      </w:r>
+      <w:proofErr w:type="spellEnd"/>
+      <w:r>
+        <w:rPr>
+          <w:b/>
+          <w:bCs/>
+        </w:rPr>
+        <w:t>-Title:</w:t>
+      </w:r>
+      <w:r>
+        <w:t xml:space="preserve"> Vector search using only the title column.</w:t>
+      </w:r>
+    </w:p>
+    <w:p>
+      <w:pPr>
+        <w:pStyle w:val="BodyText"/>
+        <w:ind w:start="35.90pt" w:hanging="21.50pt"/>
+      </w:pPr>
+      <w:r>
+        <w:t>•</w:t>
+      </w:r>
+      <w:r>
+        <w:tab/>
+      </w:r>
+      <w:proofErr w:type="spellStart"/>
+      <w:r>
+        <w:rPr>
+          <w:b/>
+          <w:bCs/>
+        </w:rPr>
+        <w:t>Vec</w:t>
+      </w:r>
+      <w:proofErr w:type="spellEnd"/>
+      <w:r>
+        <w:rPr>
+          <w:b/>
+          <w:bCs/>
+        </w:rPr>
+        <w:t>-Abstract:</w:t>
+      </w:r>
+      <w:r>
+        <w:t xml:space="preserve"> Vector search using only the abstract column.</w:t>
+      </w:r>
+    </w:p>
+    <w:p>
+      <w:pPr>
+        <w:pStyle w:val="BodyText"/>
+      </w:pPr>
+      <w:r>
+        <w:t xml:space="preserve">To investigate the synergistic effect of combining search modalities across different metadata types, </w:t>
+      </w:r>
+      <w:r>
+        <w:t>these</w:t>
+      </w:r>
+      <w:r>
+        <w:t xml:space="preserve"> methods are also evaluated:</w:t>
+      </w:r>
+    </w:p>
+    <w:p>
+      <w:pPr>
+        <w:pStyle w:val="BodyText"/>
+        <w:ind w:start="35.90pt" w:hanging="21.50pt"/>
+      </w:pPr>
+      <w:r>
+        <w:t>•</w:t>
+      </w:r>
+      <w:r>
+        <w:tab/>
+      </w:r>
+      <w:r>
+        <w:rPr>
+          <w:b/>
+          <w:bCs/>
+        </w:rPr>
+        <w:t xml:space="preserve">KW-Title + </w:t>
+      </w:r>
+      <w:proofErr w:type="spellStart"/>
+      <w:r>
+        <w:rPr>
+          <w:b/>
+          <w:bCs/>
+        </w:rPr>
+        <w:t>Vec</w:t>
+      </w:r>
+      <w:proofErr w:type="spellEnd"/>
+      <w:r>
+        <w:rPr>
+          <w:b/>
+          <w:bCs/>
+        </w:rPr>
+        <w:t>-Abstract:</w:t>
+      </w:r>
+      <w:r>
+        <w:t xml:space="preserve"> Keyword search on the title column combined with vector search on the abstract column.</w:t>
+      </w:r>
+    </w:p>
+    <w:p>
+      <w:pPr>
+        <w:pStyle w:val="BodyText"/>
+        <w:ind w:start="35.90pt" w:hanging="21.50pt"/>
+      </w:pPr>
+      <w:r>
+        <w:t>•</w:t>
+      </w:r>
+      <w:r>
+        <w:tab/>
+      </w:r>
+      <w:r>
+        <w:rPr>
+          <w:b/>
+          <w:bCs/>
+        </w:rPr>
+        <w:t xml:space="preserve">KW-Abstract + </w:t>
+      </w:r>
+      <w:proofErr w:type="spellStart"/>
+      <w:r>
+        <w:rPr>
+          <w:b/>
+          <w:bCs/>
+        </w:rPr>
+        <w:t>Vec</w:t>
+      </w:r>
+      <w:proofErr w:type="spellEnd"/>
+      <w:r>
+        <w:rPr>
+          <w:b/>
+          <w:bCs/>
+        </w:rPr>
+        <w:t>-Title:</w:t>
+      </w:r>
+      <w:r>
+        <w:t xml:space="preserve"> Keyword search on the abstract column combined with vector search on the title column.</w:t>
+      </w:r>
+    </w:p>
+    <w:p>
+      <w:pPr>
+        <w:pStyle w:val="BodyText"/>
+        <w:ind w:start="35.90pt" w:hanging="21.50pt"/>
+      </w:pPr>
+      <w:r>
+        <w:t>•</w:t>
+      </w:r>
+      <w:r>
+        <w:tab/>
+      </w:r>
+      <w:r>
+        <w:rPr>
+          <w:b/>
+          <w:bCs/>
+        </w:rPr>
+        <w:t xml:space="preserve">KW-Title + </w:t>
+      </w:r>
+      <w:proofErr w:type="spellStart"/>
+      <w:r>
+        <w:rPr>
+          <w:b/>
+          <w:bCs/>
+        </w:rPr>
+        <w:t>Vec</w:t>
+      </w:r>
+      <w:proofErr w:type="spellEnd"/>
+      <w:r>
+        <w:rPr>
+          <w:b/>
+          <w:bCs/>
+        </w:rPr>
+        <w:t>-Title:</w:t>
+      </w:r>
+      <w:r>
+        <w:t xml:space="preserve"> Keyword search </w:t>
+      </w:r>
+      <w:r>
+        <w:t xml:space="preserve">and </w:t>
+      </w:r>
+      <w:r>
+        <w:t>vector search on the title column.</w:t>
+      </w:r>
+    </w:p>
+    <w:p>
+      <w:pPr>
+        <w:pStyle w:val="BodyText"/>
+      </w:pPr>
+      <w:r>
+        <w:t xml:space="preserve">Each method is tested against a synthetically generated benchmark dataset designed to mimic academic queries. </w:t>
+      </w:r>
+    </w:p>
+    <w:p>
+      <w:pPr>
+        <w:pStyle w:val="Heading1"/>
+      </w:pPr>
+      <w:r>
+        <w:t>Results</w:t>
+      </w:r>
+    </w:p>
+    <w:p>
+      <w:pPr>
+        <w:pStyle w:val="BodyText"/>
+      </w:pPr>
+      <w:r>
+        <w:t>This section presents the retrieval accuracy results of all evaluated methods on the benchmark dataset, which consists of 260 question-document pairs. Each method retrieved only the top-ranked result per query (top-1 retrieval). The accuracy metric reflects the percentage of cases where the retrieved document matched the correct document ID associated with the query.</w:t>
       </w:r>
     </w:p>
     <w:p>
       <w:pPr>
         <w:pStyle w:val="Heading2"/>
-      </w:pPr>
-      <w:r>
-        <w:t>Authors</w:t>
-      </w:r>
-      <w:r>
-        <w:t xml:space="preserve"> and Affiliations</w:t>
+        <w:numPr>
+          <w:ilvl w:val="1"/>
+          <w:numId w:val="30"/>
+        </w:numPr>
+        <w:tabs>
+          <w:tab w:val="clear" w:pos="18pt"/>
+          <w:tab w:val="num" w:pos="14.40pt"/>
+          <w:tab w:val="num" w:pos="72pt"/>
+        </w:tabs>
+      </w:pPr>
+      <w:r>
+        <w:t>Preliminary</w:t>
+      </w:r>
+      <w:r>
+        <w:t xml:space="preserve"> Methods</w:t>
       </w:r>
     </w:p>
     <w:p>
@@ -1205,272 +1688,7 @@
         <w:pStyle w:val="BodyText"/>
       </w:pPr>
       <w:r>
-        <w:rPr>
-          <w:b/>
-        </w:rPr>
-        <w:t xml:space="preserve">The template is </w:t>
-      </w:r>
-      <w:r>
-        <w:rPr>
-          <w:b/>
-        </w:rPr>
-        <w:t>designed</w:t>
-      </w:r>
-      <w:r>
-        <w:rPr>
-          <w:b/>
-          <w:lang w:val="en-US"/>
-        </w:rPr>
-        <w:t xml:space="preserve"> for,</w:t>
-      </w:r>
-      <w:r>
-        <w:rPr>
-          <w:b/>
-        </w:rPr>
-        <w:t xml:space="preserve"> but not limited to</w:t>
-      </w:r>
-      <w:r>
-        <w:rPr>
-          <w:b/>
-          <w:lang w:val="en-US"/>
-        </w:rPr>
-        <w:t>,</w:t>
-      </w:r>
-      <w:r>
-        <w:rPr>
-          <w:b/>
-          <w:lang w:val="en-US"/>
-        </w:rPr>
-        <w:t xml:space="preserve"> </w:t>
-      </w:r>
-      <w:r>
-        <w:rPr>
-          <w:b/>
-          <w:lang w:val="en-US"/>
-        </w:rPr>
-        <w:t>six</w:t>
-      </w:r>
-      <w:r>
-        <w:rPr>
-          <w:b/>
-          <w:lang w:val="en-US"/>
-        </w:rPr>
-        <w:t xml:space="preserve"> authors.</w:t>
-      </w:r>
-      <w:r>
-        <w:rPr>
-          <w:lang w:val="en-US"/>
-        </w:rPr>
-        <w:t xml:space="preserve"> </w:t>
-      </w:r>
-      <w:r>
-        <w:rPr>
-          <w:lang w:val="en-US"/>
-        </w:rPr>
-        <w:t xml:space="preserve">A minimum of one author is required for all conference articles. </w:t>
-      </w:r>
-      <w:r>
-        <w:t>Author names should be listed starting from left to right and then moving down to the next line. This is the author sequence that will be used in future citations and by indexing services.</w:t>
-      </w:r>
-      <w:r>
-        <w:t xml:space="preserve"> </w:t>
-      </w:r>
-      <w:r>
-        <w:t>Names should not be listed in columns nor group by affiliation.</w:t>
-      </w:r>
-      <w:r>
-        <w:rPr>
-          <w:lang w:val="en-US"/>
-        </w:rPr>
-        <w:t xml:space="preserve"> </w:t>
-      </w:r>
-      <w:r>
-        <w:t>Please keep your affiliations as succinct as possible (for example, do not differentiate among departments of the same organization).</w:t>
-      </w:r>
-    </w:p>
-    <w:p>
-      <w:pPr>
-        <w:pStyle w:val="Heading3"/>
-      </w:pPr>
-      <w:r>
-        <w:t xml:space="preserve">For papers with more than six authors: </w:t>
-      </w:r>
-      <w:r>
-        <w:rPr>
-          <w:i w:val="0"/>
-        </w:rPr>
-        <w:t>Add author names horizontally, moving to a third row if needed for more than 8 authors.</w:t>
-      </w:r>
-    </w:p>
-    <w:p>
-      <w:pPr>
-        <w:pStyle w:val="Heading3"/>
-      </w:pPr>
-      <w:r>
-        <w:t xml:space="preserve">For </w:t>
-      </w:r>
-      <w:r>
-        <w:t xml:space="preserve">papers with less than </w:t>
-      </w:r>
-      <w:r>
-        <w:t>six</w:t>
-      </w:r>
-      <w:r>
-        <w:t xml:space="preserve"> authors</w:t>
-      </w:r>
-      <w:r>
-        <w:t xml:space="preserve">: </w:t>
-      </w:r>
-      <w:r>
-        <w:rPr>
-          <w:i w:val="0"/>
-        </w:rPr>
-        <w:t>To change the default, adjust the template as follows.</w:t>
-      </w:r>
-    </w:p>
-    <w:p>
-      <w:pPr>
-        <w:pStyle w:val="Heading4"/>
-      </w:pPr>
-      <w:r>
-        <w:t>Selection</w:t>
-      </w:r>
-      <w:r>
-        <w:t xml:space="preserve">: </w:t>
-      </w:r>
-      <w:r>
-        <w:rPr>
-          <w:i w:val="0"/>
-        </w:rPr>
-        <w:t>Highlight all author and affiliation lines.</w:t>
-      </w:r>
-    </w:p>
-    <w:p>
-      <w:pPr>
-        <w:pStyle w:val="Heading4"/>
-      </w:pPr>
-      <w:r>
-        <w:t>Change number of columns:</w:t>
-      </w:r>
-      <w:r>
-        <w:t xml:space="preserve"> </w:t>
-      </w:r>
-      <w:r>
-        <w:rPr>
-          <w:i w:val="0"/>
-        </w:rPr>
-        <w:t xml:space="preserve">Select the Columns icon from the MS Word Standard toolbar and then select </w:t>
-      </w:r>
-      <w:r>
-        <w:rPr>
-          <w:i w:val="0"/>
-        </w:rPr>
-        <w:t>the correct number of columns</w:t>
-      </w:r>
-      <w:r>
-        <w:rPr>
-          <w:i w:val="0"/>
-        </w:rPr>
-        <w:t xml:space="preserve"> from the selection palette.</w:t>
-      </w:r>
-    </w:p>
-    <w:p>
-      <w:pPr>
-        <w:pStyle w:val="Heading4"/>
-        <w:rPr>
-          <w:i w:val="0"/>
-        </w:rPr>
-      </w:pPr>
-      <w:r>
-        <w:t xml:space="preserve">Deletion: </w:t>
-      </w:r>
-      <w:r>
-        <w:rPr>
-          <w:i w:val="0"/>
-        </w:rPr>
-        <w:t xml:space="preserve">Delete the author and affiliation lines for the </w:t>
-      </w:r>
-      <w:r>
-        <w:rPr>
-          <w:i w:val="0"/>
-        </w:rPr>
-        <w:t>extra authors.</w:t>
-      </w:r>
-    </w:p>
-    <w:p>
-      <w:pPr>
-        <w:jc w:val="start"/>
-        <w:rPr>
-          <w:i/>
-          <w:iCs/>
-          <w:noProof/>
-        </w:rPr>
-      </w:pPr>
-    </w:p>
-    <w:p>
-      <w:pPr>
-        <w:pStyle w:val="Heading2"/>
-      </w:pPr>
-      <w:r>
-        <w:t>Identify</w:t>
-      </w:r>
-      <w:r>
-        <w:t xml:space="preserve"> the Headings</w:t>
-      </w:r>
-    </w:p>
-    <w:p>
-      <w:pPr>
-        <w:pStyle w:val="BodyText"/>
-      </w:pPr>
-      <w:r>
-        <w:t>Headings, or heads, are organizational devices that guide the reader through your paper. There are two types: component heads and text heads.</w:t>
-      </w:r>
-    </w:p>
-    <w:p>
-      <w:pPr>
-        <w:pStyle w:val="BodyText"/>
-      </w:pPr>
-      <w:r>
-        <w:t>Component heads identify the different components of your paper and are not topically subordinate to each other. Examples include Acknowledgments and References and, for these, the correct style to use is “Heading 5”. Use “figure caption” for your Figure captions, and “table head” for your table title. Run-in heads, such as “Abstract”, will require you to apply a style (in this case, italic) in addition to the style provided by the drop down menu to differentiate the head from the text.</w:t>
-      </w:r>
-    </w:p>
-    <w:p>
-      <w:pPr>
-        <w:pStyle w:val="BodyText"/>
-      </w:pPr>
-      <w:r>
-        <w:t>Text heads organize the topics on a relational, hierarchical basis. For example, the paper title is the primary text head because all subsequent material relates and elaborates on this one topic. If there are two or more sub-topics, the next level head (uppercase Roman numerals) should be used and, conversely, if there are not at least two sub-topics, then no subheads should be introduced. Styles named “Heading 1”, “Heading 2”, “Heading 3”, and “Heading 4” are prescribed.</w:t>
-      </w:r>
-    </w:p>
-    <w:p>
-      <w:pPr>
-        <w:pStyle w:val="Heading2"/>
-      </w:pPr>
-      <w:r>
-        <w:t>Figures and Tables</w:t>
-      </w:r>
-    </w:p>
-    <w:p>
-      <w:pPr>
-        <w:pStyle w:val="Heading4"/>
-      </w:pPr>
-      <w:r>
-        <w:t xml:space="preserve"> </w:t>
-      </w:r>
-      <w:r>
-        <w:t xml:space="preserve">Positioning Figures and Tables: </w:t>
-      </w:r>
-      <w:r>
-        <w:rPr>
-          <w:i w:val="0"/>
-        </w:rPr>
-        <w:t xml:space="preserve">Place figures and tables at the top and bottom of columns. Avoid placing them in the middle of columns. Large figures and tables may span across both columns. Figure captions should be below the figures; table heads should appear above the tables. Insert </w:t>
-      </w:r>
-      <w:r>
-        <w:rPr>
-          <w:i w:val="0"/>
-        </w:rPr>
-        <w:t>figures and tables after they are cited in the text. Use the abbreviation “Fig. 1”, even at the beginning of a sentence.</w:t>
+        <w:t>Three keyword-based retrieval strategies were tested as baselines. These rely solely on direct lexical matching between the query and specific metadata fields:</w:t>
       </w:r>
     </w:p>
     <w:p>
@@ -1478,274 +1696,913 @@
         <w:pStyle w:val="tablehead"/>
       </w:pPr>
       <w:r>
-        <w:t>Table Type Styles</w:t>
+        <w:t>Accuracy results</w:t>
+      </w:r>
+      <w:r>
+        <w:t xml:space="preserve"> of </w:t>
+      </w:r>
+      <w:r>
+        <w:t>p</w:t>
+      </w:r>
+      <w:r>
+        <w:t xml:space="preserve">reliminary </w:t>
+      </w:r>
+      <w:r>
+        <w:t>m</w:t>
+      </w:r>
+      <w:r>
+        <w:t>ethods</w:t>
       </w:r>
     </w:p>
     <w:tbl>
       <w:tblPr>
-        <w:tblW w:w="0pt" w:type="dxa"/>
+        <w:tblW w:w="74.04%" w:type="pct"/>
         <w:jc w:val="center"/>
+        <w:tblCellSpacing w:w="0.75pt" w:type="dxa"/>
         <w:tblBorders>
-          <w:top w:val="single" w:sz="2" w:space="0" w:color="auto"/>
-          <w:start w:val="single" w:sz="2" w:space="0" w:color="auto"/>
-          <w:bottom w:val="single" w:sz="2" w:space="0" w:color="auto"/>
-          <w:end w:val="single" w:sz="2" w:space="0" w:color="auto"/>
-          <w:insideH w:val="single" w:sz="2" w:space="0" w:color="auto"/>
-          <w:insideV w:val="single" w:sz="2" w:space="0" w:color="auto"/>
+          <w:top w:val="single" w:sz="4" w:space="0" w:color="auto"/>
+          <w:start w:val="single" w:sz="4" w:space="0" w:color="auto"/>
+          <w:bottom w:val="single" w:sz="4" w:space="0" w:color="auto"/>
+          <w:end w:val="single" w:sz="4" w:space="0" w:color="auto"/>
+          <w:insideH w:val="single" w:sz="4" w:space="0" w:color="auto"/>
+          <w:insideV w:val="single" w:sz="4" w:space="0" w:color="auto"/>
         </w:tblBorders>
-        <w:tblLayout w:type="fixed"/>
-        <w:tblLook w:firstRow="0" w:lastRow="0" w:firstColumn="0" w:lastColumn="0" w:noHBand="0" w:noVBand="0"/>
+        <w:tblLook w:firstRow="1" w:lastRow="0" w:firstColumn="1" w:lastColumn="0" w:noHBand="0" w:noVBand="1"/>
       </w:tblPr>
       <w:tblGrid>
-        <w:gridCol w:w="720"/>
-        <w:gridCol w:w="2340"/>
-        <w:gridCol w:w="900"/>
-        <w:gridCol w:w="900"/>
+        <w:gridCol w:w="1506"/>
+        <w:gridCol w:w="2089"/>
       </w:tblGrid>
       <w:tr>
         <w:trPr>
-          <w:cantSplit/>
-          <w:trHeight w:val="240"/>
+          <w:trHeight w:val="331"/>
           <w:tblHeader/>
+          <w:tblCellSpacing w:w="0.75pt" w:type="dxa"/>
           <w:jc w:val="center"/>
         </w:trPr>
         <w:tc>
           <w:tcPr>
-            <w:tcW w:w="36pt" w:type="dxa"/>
-            <w:vMerge w:val="restart"/>
+            <w:tcW w:w="40.64%" w:type="pct"/>
+            <w:tcBorders>
+              <w:top w:val="single" w:sz="4" w:space="0" w:color="auto"/>
+              <w:start w:val="single" w:sz="4" w:space="0" w:color="auto"/>
+              <w:bottom w:val="single" w:sz="4" w:space="0" w:color="auto"/>
+              <w:end w:val="single" w:sz="4" w:space="0" w:color="auto"/>
+            </w:tcBorders>
+            <w:tcMar>
+              <w:top w:w="0.75pt" w:type="dxa"/>
+              <w:start w:w="0.75pt" w:type="dxa"/>
+              <w:bottom w:w="0.75pt" w:type="dxa"/>
+              <w:end w:w="0.75pt" w:type="dxa"/>
+            </w:tcMar>
             <w:vAlign w:val="center"/>
+            <w:hideMark/>
           </w:tcPr>
           <w:p>
             <w:pPr>
-              <w:pStyle w:val="tablecolhead"/>
+              <w:pStyle w:val="BodyText"/>
+              <w:spacing w:after="0pt"/>
+              <w:ind w:firstLine="0pt"/>
+              <w:jc w:val="center"/>
+              <w:rPr>
+                <w:b/>
+                <w:bCs/>
+                <w:lang w:val="en-US"/>
+              </w:rPr>
             </w:pPr>
             <w:r>
-              <w:t>Table Head</w:t>
+              <w:rPr>
+                <w:b/>
+                <w:bCs/>
+                <w:lang w:val="en-US"/>
+              </w:rPr>
+              <w:t>Method</w:t>
             </w:r>
           </w:p>
         </w:tc>
         <w:tc>
           <w:tcPr>
-            <w:tcW w:w="207pt" w:type="dxa"/>
-            <w:gridSpan w:val="3"/>
+            <w:tcW w:w="56.86%" w:type="pct"/>
+            <w:tcBorders>
+              <w:top w:val="single" w:sz="4" w:space="0" w:color="auto"/>
+              <w:start w:val="single" w:sz="4" w:space="0" w:color="auto"/>
+              <w:bottom w:val="single" w:sz="4" w:space="0" w:color="auto"/>
+              <w:end w:val="single" w:sz="4" w:space="0" w:color="auto"/>
+            </w:tcBorders>
+            <w:tcMar>
+              <w:top w:w="0.75pt" w:type="dxa"/>
+              <w:start w:w="0.75pt" w:type="dxa"/>
+              <w:bottom w:w="0.75pt" w:type="dxa"/>
+              <w:end w:w="0.75pt" w:type="dxa"/>
+            </w:tcMar>
             <w:vAlign w:val="center"/>
+            <w:hideMark/>
           </w:tcPr>
           <w:p>
             <w:pPr>
-              <w:pStyle w:val="tablecolhead"/>
+              <w:pStyle w:val="BodyText"/>
+              <w:spacing w:after="0pt"/>
+              <w:ind w:firstLine="0pt"/>
+              <w:jc w:val="center"/>
+              <w:rPr>
+                <w:b/>
+                <w:bCs/>
+                <w:lang w:val="en-US"/>
+              </w:rPr>
             </w:pPr>
             <w:r>
-              <w:t>Table Column Head</w:t>
+              <w:rPr>
+                <w:b/>
+                <w:bCs/>
+                <w:lang w:val="en-US"/>
+              </w:rPr>
+              <w:t>Accuracy (%)</w:t>
             </w:r>
           </w:p>
         </w:tc>
       </w:tr>
       <w:tr>
         <w:trPr>
-          <w:cantSplit/>
-          <w:trHeight w:val="240"/>
-          <w:tblHeader/>
+          <w:trHeight w:val="331"/>
+          <w:tblCellSpacing w:w="0.75pt" w:type="dxa"/>
           <w:jc w:val="center"/>
         </w:trPr>
         <w:tc>
           <w:tcPr>
-            <w:tcW w:w="36pt" w:type="dxa"/>
-            <w:vMerge/>
+            <w:tcW w:w="40.64%" w:type="pct"/>
+            <w:tcBorders>
+              <w:top w:val="single" w:sz="4" w:space="0" w:color="auto"/>
+              <w:start w:val="single" w:sz="4" w:space="0" w:color="auto"/>
+              <w:bottom w:val="single" w:sz="4" w:space="0" w:color="auto"/>
+              <w:end w:val="single" w:sz="4" w:space="0" w:color="auto"/>
+            </w:tcBorders>
+            <w:tcMar>
+              <w:top w:w="0.75pt" w:type="dxa"/>
+              <w:start w:w="0.75pt" w:type="dxa"/>
+              <w:bottom w:w="0.75pt" w:type="dxa"/>
+              <w:end w:w="0.75pt" w:type="dxa"/>
+            </w:tcMar>
+            <w:vAlign w:val="center"/>
+            <w:hideMark/>
           </w:tcPr>
           <w:p>
             <w:pPr>
+              <w:pStyle w:val="BodyText"/>
+              <w:spacing w:after="0pt"/>
+              <w:ind w:firstLine="0pt"/>
+              <w:jc w:val="center"/>
               <w:rPr>
-                <w:sz w:val="16"/>
-                <w:szCs w:val="16"/>
+                <w:lang w:val="en-US"/>
               </w:rPr>
             </w:pPr>
-          </w:p>
-        </w:tc>
-        <w:tc>
-          <w:tcPr>
-            <w:tcW w:w="117pt" w:type="dxa"/>
-            <w:vAlign w:val="center"/>
-          </w:tcPr>
-          <w:p>
-            <w:pPr>
-              <w:pStyle w:val="tablecolsubhead"/>
-            </w:pPr>
             <w:r>
-              <w:t>Table column subhead</w:t>
+              <w:rPr>
+                <w:lang w:val="en-US"/>
+              </w:rPr>
+              <w:t>KW-Title</w:t>
             </w:r>
           </w:p>
         </w:tc>
         <w:tc>
           <w:tcPr>
-            <w:tcW w:w="45pt" w:type="dxa"/>
+            <w:tcW w:w="56.86%" w:type="pct"/>
+            <w:tcBorders>
+              <w:top w:val="single" w:sz="4" w:space="0" w:color="auto"/>
+              <w:start w:val="single" w:sz="4" w:space="0" w:color="auto"/>
+              <w:bottom w:val="single" w:sz="4" w:space="0" w:color="auto"/>
+              <w:end w:val="single" w:sz="4" w:space="0" w:color="auto"/>
+            </w:tcBorders>
+            <w:tcMar>
+              <w:top w:w="0.75pt" w:type="dxa"/>
+              <w:start w:w="0.75pt" w:type="dxa"/>
+              <w:bottom w:w="0.75pt" w:type="dxa"/>
+              <w:end w:w="0.75pt" w:type="dxa"/>
+            </w:tcMar>
             <w:vAlign w:val="center"/>
+            <w:hideMark/>
           </w:tcPr>
           <w:p>
             <w:pPr>
-              <w:pStyle w:val="tablecolsubhead"/>
+              <w:pStyle w:val="BodyText"/>
+              <w:spacing w:after="0pt"/>
+              <w:ind w:firstLine="0pt"/>
+              <w:jc w:val="center"/>
+              <w:rPr>
+                <w:lang w:val="en-US"/>
+              </w:rPr>
             </w:pPr>
             <w:r>
-              <w:t>Subhead</w:t>
-            </w:r>
-          </w:p>
-        </w:tc>
-        <w:tc>
-          <w:tcPr>
-            <w:tcW w:w="45pt" w:type="dxa"/>
-            <w:vAlign w:val="center"/>
-          </w:tcPr>
-          <w:p>
-            <w:pPr>
-              <w:pStyle w:val="tablecolsubhead"/>
-            </w:pPr>
-            <w:r>
-              <w:t>Subhead</w:t>
+              <w:t>91.12</w:t>
             </w:r>
           </w:p>
         </w:tc>
       </w:tr>
       <w:tr>
         <w:trPr>
-          <w:trHeight w:val="320"/>
+          <w:trHeight w:val="331"/>
+          <w:tblCellSpacing w:w="0.75pt" w:type="dxa"/>
           <w:jc w:val="center"/>
         </w:trPr>
         <w:tc>
           <w:tcPr>
-            <w:tcW w:w="36pt" w:type="dxa"/>
+            <w:tcW w:w="40.64%" w:type="pct"/>
+            <w:tcBorders>
+              <w:top w:val="single" w:sz="4" w:space="0" w:color="auto"/>
+              <w:start w:val="single" w:sz="4" w:space="0" w:color="auto"/>
+              <w:bottom w:val="single" w:sz="4" w:space="0" w:color="auto"/>
+              <w:end w:val="single" w:sz="4" w:space="0" w:color="auto"/>
+            </w:tcBorders>
+            <w:tcMar>
+              <w:top w:w="0.75pt" w:type="dxa"/>
+              <w:start w:w="0.75pt" w:type="dxa"/>
+              <w:bottom w:w="0.75pt" w:type="dxa"/>
+              <w:end w:w="0.75pt" w:type="dxa"/>
+            </w:tcMar>
             <w:vAlign w:val="center"/>
+            <w:hideMark/>
           </w:tcPr>
           <w:p>
             <w:pPr>
-              <w:pStyle w:val="tablecopy"/>
+              <w:pStyle w:val="BodyText"/>
+              <w:spacing w:after="0pt"/>
+              <w:ind w:firstLine="0pt"/>
+              <w:jc w:val="center"/>
               <w:rPr>
-                <w:sz w:val="8"/>
-                <w:szCs w:val="8"/>
+                <w:lang w:val="en-US"/>
               </w:rPr>
             </w:pPr>
             <w:r>
-              <w:t>copy</w:t>
+              <w:rPr>
+                <w:lang w:val="en-US"/>
+              </w:rPr>
+              <w:t>KW-Abstract</w:t>
             </w:r>
           </w:p>
         </w:tc>
         <w:tc>
           <w:tcPr>
-            <w:tcW w:w="117pt" w:type="dxa"/>
+            <w:tcW w:w="56.86%" w:type="pct"/>
+            <w:tcBorders>
+              <w:top w:val="single" w:sz="4" w:space="0" w:color="auto"/>
+              <w:start w:val="single" w:sz="4" w:space="0" w:color="auto"/>
+              <w:bottom w:val="single" w:sz="4" w:space="0" w:color="auto"/>
+              <w:end w:val="single" w:sz="4" w:space="0" w:color="auto"/>
+            </w:tcBorders>
+            <w:tcMar>
+              <w:top w:w="0.75pt" w:type="dxa"/>
+              <w:start w:w="0.75pt" w:type="dxa"/>
+              <w:bottom w:w="0.75pt" w:type="dxa"/>
+              <w:end w:w="0.75pt" w:type="dxa"/>
+            </w:tcMar>
+            <w:vAlign w:val="center"/>
+            <w:hideMark/>
+          </w:tcPr>
+          <w:p>
+            <w:pPr>
+              <w:pStyle w:val="BodyText"/>
+              <w:spacing w:after="0pt"/>
+              <w:ind w:firstLine="0pt"/>
+              <w:jc w:val="center"/>
+              <w:rPr>
+                <w:lang w:val="en-US"/>
+              </w:rPr>
+            </w:pPr>
+            <w:r>
+              <w:t>46.72</w:t>
+            </w:r>
+          </w:p>
+        </w:tc>
+      </w:tr>
+      <w:tr>
+        <w:trPr>
+          <w:trHeight w:val="331"/>
+          <w:tblCellSpacing w:w="0.75pt" w:type="dxa"/>
+          <w:jc w:val="center"/>
+        </w:trPr>
+        <w:tc>
+          <w:tcPr>
+            <w:tcW w:w="40.64%" w:type="pct"/>
+            <w:tcBorders>
+              <w:top w:val="single" w:sz="4" w:space="0" w:color="auto"/>
+              <w:start w:val="single" w:sz="4" w:space="0" w:color="auto"/>
+              <w:bottom w:val="single" w:sz="4" w:space="0" w:color="auto"/>
+              <w:end w:val="single" w:sz="4" w:space="0" w:color="auto"/>
+            </w:tcBorders>
+            <w:tcMar>
+              <w:top w:w="0.75pt" w:type="dxa"/>
+              <w:start w:w="0.75pt" w:type="dxa"/>
+              <w:bottom w:w="0.75pt" w:type="dxa"/>
+              <w:end w:w="0.75pt" w:type="dxa"/>
+            </w:tcMar>
             <w:vAlign w:val="center"/>
           </w:tcPr>
           <w:p>
             <w:pPr>
-              <w:pStyle w:val="tablecopy"/>
+              <w:pStyle w:val="BodyText"/>
+              <w:spacing w:after="0pt"/>
+              <w:ind w:firstLine="0pt"/>
+              <w:jc w:val="center"/>
+              <w:rPr>
+                <w:lang w:val="en-US"/>
+              </w:rPr>
             </w:pPr>
             <w:r>
-              <w:t>More table copy</w:t>
-            </w:r>
-            <w:r>
               <w:rPr>
-                <w:vertAlign w:val="superscript"/>
+                <w:lang w:val="en-US"/>
               </w:rPr>
-              <w:t>a</w:t>
+              <w:t>KW-Both</w:t>
             </w:r>
           </w:p>
         </w:tc>
         <w:tc>
           <w:tcPr>
-            <w:tcW w:w="45pt" w:type="dxa"/>
+            <w:tcW w:w="56.86%" w:type="pct"/>
+            <w:tcBorders>
+              <w:top w:val="single" w:sz="4" w:space="0" w:color="auto"/>
+              <w:start w:val="single" w:sz="4" w:space="0" w:color="auto"/>
+              <w:bottom w:val="single" w:sz="4" w:space="0" w:color="auto"/>
+              <w:end w:val="single" w:sz="4" w:space="0" w:color="auto"/>
+            </w:tcBorders>
+            <w:tcMar>
+              <w:top w:w="0.75pt" w:type="dxa"/>
+              <w:start w:w="0.75pt" w:type="dxa"/>
+              <w:bottom w:w="0.75pt" w:type="dxa"/>
+              <w:end w:w="0.75pt" w:type="dxa"/>
+            </w:tcMar>
             <w:vAlign w:val="center"/>
           </w:tcPr>
           <w:p>
             <w:pPr>
+              <w:pStyle w:val="BodyText"/>
+              <w:spacing w:after="0pt"/>
+              <w:ind w:firstLine="0pt"/>
+              <w:jc w:val="center"/>
               <w:rPr>
-                <w:sz w:val="16"/>
-                <w:szCs w:val="16"/>
+                <w:lang w:val="en-US"/>
               </w:rPr>
             </w:pPr>
+            <w:r>
+              <w:t>67.18</w:t>
+            </w:r>
+          </w:p>
+        </w:tc>
+      </w:tr>
+    </w:tbl>
+    <w:p>
+      <w:pPr>
+        <w:pStyle w:val="BodyText"/>
+      </w:pPr>
+    </w:p>
+    <w:p>
+      <w:pPr>
+        <w:pStyle w:val="BodyText"/>
+      </w:pPr>
+      <w:r>
+        <w:t>These methods serve as reference points for evaluating the performance of hybrid retrieval strategies.</w:t>
+      </w:r>
+    </w:p>
+    <w:p>
+      <w:pPr>
+        <w:pStyle w:val="Heading2"/>
+        <w:numPr>
+          <w:ilvl w:val="1"/>
+          <w:numId w:val="30"/>
+        </w:numPr>
+        <w:tabs>
+          <w:tab w:val="clear" w:pos="18pt"/>
+          <w:tab w:val="num" w:pos="14.40pt"/>
+          <w:tab w:val="num" w:pos="72pt"/>
+        </w:tabs>
+      </w:pPr>
+      <w:r>
+        <w:t>Hybrid Methods</w:t>
+      </w:r>
+    </w:p>
+    <w:p>
+      <w:pPr>
+        <w:pStyle w:val="BodyText"/>
+      </w:pPr>
+      <w:r>
+        <w:t>Vector-based retrieval strategies, and combinations of keyword and vector search across metadata types, were evaluated as follows:</w:t>
+      </w:r>
+    </w:p>
+    <w:p>
+      <w:pPr>
+        <w:pStyle w:val="tablehead"/>
+      </w:pPr>
+      <w:r>
+        <w:t xml:space="preserve">Accuracy results of </w:t>
+      </w:r>
+      <w:r>
+        <w:t>hybrid</w:t>
+      </w:r>
+      <w:r>
+        <w:t xml:space="preserve"> </w:t>
+      </w:r>
+      <w:r>
+        <w:t>m</w:t>
+      </w:r>
+      <w:r>
+        <w:t>ethods</w:t>
+      </w:r>
+    </w:p>
+    <w:tbl>
+      <w:tblPr>
+        <w:tblW w:w="81.44%" w:type="pct"/>
+        <w:jc w:val="center"/>
+        <w:tblCellSpacing w:w="0.75pt" w:type="dxa"/>
+        <w:tblBorders>
+          <w:top w:val="single" w:sz="4" w:space="0" w:color="auto"/>
+          <w:start w:val="single" w:sz="4" w:space="0" w:color="auto"/>
+          <w:bottom w:val="single" w:sz="4" w:space="0" w:color="auto"/>
+          <w:end w:val="single" w:sz="4" w:space="0" w:color="auto"/>
+          <w:insideH w:val="single" w:sz="4" w:space="0" w:color="auto"/>
+          <w:insideV w:val="single" w:sz="4" w:space="0" w:color="auto"/>
+        </w:tblBorders>
+        <w:tblLook w:firstRow="1" w:lastRow="0" w:firstColumn="1" w:lastColumn="0" w:noHBand="0" w:noVBand="1"/>
+      </w:tblPr>
+      <w:tblGrid>
+        <w:gridCol w:w="2515"/>
+        <w:gridCol w:w="1440"/>
+      </w:tblGrid>
+      <w:tr>
+        <w:trPr>
+          <w:trHeight w:val="331"/>
+          <w:tblHeader/>
+          <w:tblCellSpacing w:w="0.75pt" w:type="dxa"/>
+          <w:jc w:val="center"/>
+        </w:trPr>
+        <w:tc>
+          <w:tcPr>
+            <w:tcW w:w="62.46%" w:type="pct"/>
+            <w:tcBorders>
+              <w:top w:val="single" w:sz="4" w:space="0" w:color="auto"/>
+              <w:start w:val="single" w:sz="4" w:space="0" w:color="auto"/>
+              <w:bottom w:val="single" w:sz="4" w:space="0" w:color="auto"/>
+              <w:end w:val="single" w:sz="4" w:space="0" w:color="auto"/>
+            </w:tcBorders>
+            <w:tcMar>
+              <w:top w:w="0.75pt" w:type="dxa"/>
+              <w:start w:w="0.75pt" w:type="dxa"/>
+              <w:bottom w:w="0.75pt" w:type="dxa"/>
+              <w:end w:w="0.75pt" w:type="dxa"/>
+            </w:tcMar>
+            <w:vAlign w:val="center"/>
+            <w:hideMark/>
+          </w:tcPr>
+          <w:p>
+            <w:pPr>
+              <w:pStyle w:val="BodyText"/>
+              <w:spacing w:after="0pt"/>
+              <w:ind w:firstLine="0pt"/>
+              <w:jc w:val="center"/>
+              <w:rPr>
+                <w:b/>
+                <w:bCs/>
+                <w:lang w:val="en-US"/>
+              </w:rPr>
+            </w:pPr>
+            <w:r>
+              <w:rPr>
+                <w:b/>
+                <w:bCs/>
+                <w:lang w:val="en-US"/>
+              </w:rPr>
+              <w:t>Method</w:t>
+            </w:r>
           </w:p>
         </w:tc>
         <w:tc>
           <w:tcPr>
-            <w:tcW w:w="45pt" w:type="dxa"/>
+            <w:tcW w:w="35.28%" w:type="pct"/>
+            <w:tcBorders>
+              <w:top w:val="single" w:sz="4" w:space="0" w:color="auto"/>
+              <w:start w:val="single" w:sz="4" w:space="0" w:color="auto"/>
+              <w:bottom w:val="single" w:sz="4" w:space="0" w:color="auto"/>
+              <w:end w:val="single" w:sz="4" w:space="0" w:color="auto"/>
+            </w:tcBorders>
+            <w:tcMar>
+              <w:top w:w="0.75pt" w:type="dxa"/>
+              <w:start w:w="0.75pt" w:type="dxa"/>
+              <w:bottom w:w="0.75pt" w:type="dxa"/>
+              <w:end w:w="0.75pt" w:type="dxa"/>
+            </w:tcMar>
+            <w:vAlign w:val="center"/>
+            <w:hideMark/>
+          </w:tcPr>
+          <w:p>
+            <w:pPr>
+              <w:pStyle w:val="BodyText"/>
+              <w:spacing w:after="0pt"/>
+              <w:ind w:firstLine="0pt"/>
+              <w:jc w:val="center"/>
+              <w:rPr>
+                <w:b/>
+                <w:bCs/>
+                <w:lang w:val="en-US"/>
+              </w:rPr>
+            </w:pPr>
+            <w:r>
+              <w:rPr>
+                <w:b/>
+                <w:bCs/>
+                <w:lang w:val="en-US"/>
+              </w:rPr>
+              <w:t>Accuracy (%)</w:t>
+            </w:r>
+          </w:p>
+        </w:tc>
+      </w:tr>
+      <w:tr>
+        <w:trPr>
+          <w:trHeight w:val="331"/>
+          <w:tblCellSpacing w:w="0.75pt" w:type="dxa"/>
+          <w:jc w:val="center"/>
+        </w:trPr>
+        <w:tc>
+          <w:tcPr>
+            <w:tcW w:w="62.46%" w:type="pct"/>
+            <w:tcBorders>
+              <w:top w:val="single" w:sz="4" w:space="0" w:color="auto"/>
+              <w:start w:val="single" w:sz="4" w:space="0" w:color="auto"/>
+              <w:bottom w:val="single" w:sz="4" w:space="0" w:color="auto"/>
+              <w:end w:val="single" w:sz="4" w:space="0" w:color="auto"/>
+            </w:tcBorders>
+            <w:tcMar>
+              <w:top w:w="0.75pt" w:type="dxa"/>
+              <w:start w:w="0.75pt" w:type="dxa"/>
+              <w:bottom w:w="0.75pt" w:type="dxa"/>
+              <w:end w:w="0.75pt" w:type="dxa"/>
+            </w:tcMar>
+            <w:vAlign w:val="center"/>
+            <w:hideMark/>
+          </w:tcPr>
+          <w:p>
+            <w:pPr>
+              <w:pStyle w:val="BodyText"/>
+              <w:spacing w:after="0pt"/>
+              <w:ind w:firstLine="0pt"/>
+              <w:jc w:val="center"/>
+              <w:rPr>
+                <w:lang w:val="en-US"/>
+              </w:rPr>
+            </w:pPr>
+            <w:proofErr w:type="spellStart"/>
+            <w:r>
+              <w:t>Vec</w:t>
+            </w:r>
+            <w:proofErr w:type="spellEnd"/>
+            <w:r>
+              <w:t>-Title</w:t>
+            </w:r>
+          </w:p>
+        </w:tc>
+        <w:tc>
+          <w:tcPr>
+            <w:tcW w:w="35.28%" w:type="pct"/>
+            <w:tcBorders>
+              <w:top w:val="single" w:sz="4" w:space="0" w:color="auto"/>
+              <w:start w:val="single" w:sz="4" w:space="0" w:color="auto"/>
+              <w:bottom w:val="single" w:sz="4" w:space="0" w:color="auto"/>
+              <w:end w:val="single" w:sz="4" w:space="0" w:color="auto"/>
+            </w:tcBorders>
+            <w:tcMar>
+              <w:top w:w="0.75pt" w:type="dxa"/>
+              <w:start w:w="0.75pt" w:type="dxa"/>
+              <w:bottom w:w="0.75pt" w:type="dxa"/>
+              <w:end w:w="0.75pt" w:type="dxa"/>
+            </w:tcMar>
+            <w:vAlign w:val="center"/>
+            <w:hideMark/>
+          </w:tcPr>
+          <w:p>
+            <w:pPr>
+              <w:pStyle w:val="BodyText"/>
+              <w:spacing w:after="0pt"/>
+              <w:ind w:firstLine="0pt"/>
+              <w:jc w:val="center"/>
+              <w:rPr>
+                <w:lang w:val="en-US"/>
+              </w:rPr>
+            </w:pPr>
+            <w:r>
+              <w:t>27.80</w:t>
+            </w:r>
+          </w:p>
+        </w:tc>
+      </w:tr>
+      <w:tr>
+        <w:trPr>
+          <w:trHeight w:val="331"/>
+          <w:tblCellSpacing w:w="0.75pt" w:type="dxa"/>
+          <w:jc w:val="center"/>
+        </w:trPr>
+        <w:tc>
+          <w:tcPr>
+            <w:tcW w:w="62.46%" w:type="pct"/>
+            <w:tcBorders>
+              <w:top w:val="single" w:sz="4" w:space="0" w:color="auto"/>
+              <w:start w:val="single" w:sz="4" w:space="0" w:color="auto"/>
+              <w:bottom w:val="single" w:sz="4" w:space="0" w:color="auto"/>
+              <w:end w:val="single" w:sz="4" w:space="0" w:color="auto"/>
+            </w:tcBorders>
+            <w:tcMar>
+              <w:top w:w="0.75pt" w:type="dxa"/>
+              <w:start w:w="0.75pt" w:type="dxa"/>
+              <w:bottom w:w="0.75pt" w:type="dxa"/>
+              <w:end w:w="0.75pt" w:type="dxa"/>
+            </w:tcMar>
+            <w:vAlign w:val="center"/>
+            <w:hideMark/>
+          </w:tcPr>
+          <w:p>
+            <w:pPr>
+              <w:pStyle w:val="BodyText"/>
+              <w:spacing w:after="0pt"/>
+              <w:ind w:firstLine="0pt"/>
+              <w:jc w:val="center"/>
+              <w:rPr>
+                <w:lang w:val="en-US"/>
+              </w:rPr>
+            </w:pPr>
+            <w:proofErr w:type="spellStart"/>
+            <w:r>
+              <w:t>Vec</w:t>
+            </w:r>
+            <w:proofErr w:type="spellEnd"/>
+            <w:r>
+              <w:t>-Abstract</w:t>
+            </w:r>
+          </w:p>
+        </w:tc>
+        <w:tc>
+          <w:tcPr>
+            <w:tcW w:w="35.28%" w:type="pct"/>
+            <w:tcBorders>
+              <w:top w:val="single" w:sz="4" w:space="0" w:color="auto"/>
+              <w:start w:val="single" w:sz="4" w:space="0" w:color="auto"/>
+              <w:bottom w:val="single" w:sz="4" w:space="0" w:color="auto"/>
+              <w:end w:val="single" w:sz="4" w:space="0" w:color="auto"/>
+            </w:tcBorders>
+            <w:tcMar>
+              <w:top w:w="0.75pt" w:type="dxa"/>
+              <w:start w:w="0.75pt" w:type="dxa"/>
+              <w:bottom w:w="0.75pt" w:type="dxa"/>
+              <w:end w:w="0.75pt" w:type="dxa"/>
+            </w:tcMar>
+            <w:vAlign w:val="center"/>
+            <w:hideMark/>
+          </w:tcPr>
+          <w:p>
+            <w:pPr>
+              <w:pStyle w:val="BodyText"/>
+              <w:spacing w:after="0pt"/>
+              <w:ind w:firstLine="0pt"/>
+              <w:jc w:val="center"/>
+              <w:rPr>
+                <w:lang w:val="en-US"/>
+              </w:rPr>
+            </w:pPr>
+            <w:r>
+              <w:t>0</w:t>
+            </w:r>
+          </w:p>
+        </w:tc>
+      </w:tr>
+      <w:tr>
+        <w:trPr>
+          <w:trHeight w:val="331"/>
+          <w:tblCellSpacing w:w="0.75pt" w:type="dxa"/>
+          <w:jc w:val="center"/>
+        </w:trPr>
+        <w:tc>
+          <w:tcPr>
+            <w:tcW w:w="62.46%" w:type="pct"/>
+            <w:tcBorders>
+              <w:top w:val="single" w:sz="4" w:space="0" w:color="auto"/>
+              <w:start w:val="single" w:sz="4" w:space="0" w:color="auto"/>
+              <w:bottom w:val="single" w:sz="4" w:space="0" w:color="auto"/>
+              <w:end w:val="single" w:sz="4" w:space="0" w:color="auto"/>
+            </w:tcBorders>
+            <w:tcMar>
+              <w:top w:w="0.75pt" w:type="dxa"/>
+              <w:start w:w="0.75pt" w:type="dxa"/>
+              <w:bottom w:w="0.75pt" w:type="dxa"/>
+              <w:end w:w="0.75pt" w:type="dxa"/>
+            </w:tcMar>
             <w:vAlign w:val="center"/>
           </w:tcPr>
           <w:p>
             <w:pPr>
+              <w:pStyle w:val="BodyText"/>
+              <w:spacing w:after="0pt"/>
+              <w:ind w:firstLine="0pt"/>
+              <w:jc w:val="center"/>
               <w:rPr>
-                <w:sz w:val="16"/>
-                <w:szCs w:val="16"/>
+                <w:lang w:val="en-US"/>
               </w:rPr>
             </w:pPr>
+            <w:r>
+              <w:t xml:space="preserve">KW-Title + </w:t>
+            </w:r>
+            <w:proofErr w:type="spellStart"/>
+            <w:r>
+              <w:t>Vec</w:t>
+            </w:r>
+            <w:proofErr w:type="spellEnd"/>
+            <w:r>
+              <w:t>-Abstract</w:t>
+            </w:r>
+          </w:p>
+        </w:tc>
+        <w:tc>
+          <w:tcPr>
+            <w:tcW w:w="35.28%" w:type="pct"/>
+            <w:tcBorders>
+              <w:top w:val="single" w:sz="4" w:space="0" w:color="auto"/>
+              <w:start w:val="single" w:sz="4" w:space="0" w:color="auto"/>
+              <w:bottom w:val="single" w:sz="4" w:space="0" w:color="auto"/>
+              <w:end w:val="single" w:sz="4" w:space="0" w:color="auto"/>
+            </w:tcBorders>
+            <w:tcMar>
+              <w:top w:w="0.75pt" w:type="dxa"/>
+              <w:start w:w="0.75pt" w:type="dxa"/>
+              <w:bottom w:w="0.75pt" w:type="dxa"/>
+              <w:end w:w="0.75pt" w:type="dxa"/>
+            </w:tcMar>
+            <w:vAlign w:val="center"/>
+          </w:tcPr>
+          <w:p>
+            <w:pPr>
+              <w:pStyle w:val="BodyText"/>
+              <w:spacing w:after="0pt"/>
+              <w:ind w:firstLine="0pt"/>
+              <w:jc w:val="center"/>
+              <w:rPr>
+                <w:lang w:val="en-US"/>
+              </w:rPr>
+            </w:pPr>
+            <w:r>
+              <w:t>79.54</w:t>
+            </w:r>
+          </w:p>
+        </w:tc>
+      </w:tr>
+      <w:tr>
+        <w:trPr>
+          <w:trHeight w:val="331"/>
+          <w:tblCellSpacing w:w="0.75pt" w:type="dxa"/>
+          <w:jc w:val="center"/>
+        </w:trPr>
+        <w:tc>
+          <w:tcPr>
+            <w:tcW w:w="62.46%" w:type="pct"/>
+            <w:tcBorders>
+              <w:top w:val="single" w:sz="4" w:space="0" w:color="auto"/>
+              <w:start w:val="single" w:sz="4" w:space="0" w:color="auto"/>
+              <w:bottom w:val="single" w:sz="4" w:space="0" w:color="auto"/>
+              <w:end w:val="single" w:sz="4" w:space="0" w:color="auto"/>
+            </w:tcBorders>
+            <w:tcMar>
+              <w:top w:w="0.75pt" w:type="dxa"/>
+              <w:start w:w="0.75pt" w:type="dxa"/>
+              <w:bottom w:w="0.75pt" w:type="dxa"/>
+              <w:end w:w="0.75pt" w:type="dxa"/>
+            </w:tcMar>
+            <w:vAlign w:val="center"/>
+          </w:tcPr>
+          <w:p>
+            <w:pPr>
+              <w:pStyle w:val="BodyText"/>
+              <w:spacing w:after="0pt"/>
+              <w:ind w:firstLine="0pt"/>
+              <w:jc w:val="center"/>
+            </w:pPr>
+            <w:r>
+              <w:t xml:space="preserve">KW-Abstract + </w:t>
+            </w:r>
+            <w:proofErr w:type="spellStart"/>
+            <w:r>
+              <w:t>Vec</w:t>
+            </w:r>
+            <w:proofErr w:type="spellEnd"/>
+            <w:r>
+              <w:t>-Title</w:t>
+            </w:r>
+          </w:p>
+        </w:tc>
+        <w:tc>
+          <w:tcPr>
+            <w:tcW w:w="35.28%" w:type="pct"/>
+            <w:tcBorders>
+              <w:top w:val="single" w:sz="4" w:space="0" w:color="auto"/>
+              <w:start w:val="single" w:sz="4" w:space="0" w:color="auto"/>
+              <w:bottom w:val="single" w:sz="4" w:space="0" w:color="auto"/>
+              <w:end w:val="single" w:sz="4" w:space="0" w:color="auto"/>
+            </w:tcBorders>
+            <w:tcMar>
+              <w:top w:w="0.75pt" w:type="dxa"/>
+              <w:start w:w="0.75pt" w:type="dxa"/>
+              <w:bottom w:w="0.75pt" w:type="dxa"/>
+              <w:end w:w="0.75pt" w:type="dxa"/>
+            </w:tcMar>
+            <w:vAlign w:val="center"/>
+          </w:tcPr>
+          <w:p>
+            <w:pPr>
+              <w:pStyle w:val="BodyText"/>
+              <w:spacing w:after="0pt"/>
+              <w:ind w:firstLine="0pt"/>
+              <w:jc w:val="center"/>
+            </w:pPr>
+            <w:r>
+              <w:t>58.30</w:t>
+            </w:r>
+          </w:p>
+        </w:tc>
+      </w:tr>
+      <w:tr>
+        <w:trPr>
+          <w:trHeight w:val="331"/>
+          <w:tblCellSpacing w:w="0.75pt" w:type="dxa"/>
+          <w:jc w:val="center"/>
+        </w:trPr>
+        <w:tc>
+          <w:tcPr>
+            <w:tcW w:w="62.46%" w:type="pct"/>
+            <w:tcBorders>
+              <w:top w:val="single" w:sz="4" w:space="0" w:color="auto"/>
+              <w:start w:val="single" w:sz="4" w:space="0" w:color="auto"/>
+              <w:bottom w:val="single" w:sz="4" w:space="0" w:color="auto"/>
+              <w:end w:val="single" w:sz="4" w:space="0" w:color="auto"/>
+            </w:tcBorders>
+            <w:tcMar>
+              <w:top w:w="0.75pt" w:type="dxa"/>
+              <w:start w:w="0.75pt" w:type="dxa"/>
+              <w:bottom w:w="0.75pt" w:type="dxa"/>
+              <w:end w:w="0.75pt" w:type="dxa"/>
+            </w:tcMar>
+            <w:vAlign w:val="center"/>
+          </w:tcPr>
+          <w:p>
+            <w:pPr>
+              <w:pStyle w:val="BodyText"/>
+              <w:spacing w:after="0pt"/>
+              <w:ind w:firstLine="0pt"/>
+              <w:jc w:val="center"/>
+            </w:pPr>
+            <w:r>
+              <w:t xml:space="preserve">KW-Title + </w:t>
+            </w:r>
+            <w:proofErr w:type="spellStart"/>
+            <w:r>
+              <w:t>Vec</w:t>
+            </w:r>
+            <w:proofErr w:type="spellEnd"/>
+            <w:r>
+              <w:t>-Title</w:t>
+            </w:r>
+          </w:p>
+        </w:tc>
+        <w:tc>
+          <w:tcPr>
+            <w:tcW w:w="35.28%" w:type="pct"/>
+            <w:tcBorders>
+              <w:top w:val="single" w:sz="4" w:space="0" w:color="auto"/>
+              <w:start w:val="single" w:sz="4" w:space="0" w:color="auto"/>
+              <w:bottom w:val="single" w:sz="4" w:space="0" w:color="auto"/>
+              <w:end w:val="single" w:sz="4" w:space="0" w:color="auto"/>
+            </w:tcBorders>
+            <w:tcMar>
+              <w:top w:w="0.75pt" w:type="dxa"/>
+              <w:start w:w="0.75pt" w:type="dxa"/>
+              <w:bottom w:w="0.75pt" w:type="dxa"/>
+              <w:end w:w="0.75pt" w:type="dxa"/>
+            </w:tcMar>
+            <w:vAlign w:val="center"/>
+          </w:tcPr>
+          <w:p>
+            <w:pPr>
+              <w:pStyle w:val="BodyText"/>
+              <w:spacing w:after="0pt"/>
+              <w:ind w:firstLine="0pt"/>
+              <w:jc w:val="center"/>
+            </w:pPr>
+            <w:r>
+              <w:t>71.81</w:t>
+            </w:r>
           </w:p>
         </w:tc>
       </w:tr>
     </w:tbl>
-    <w:p>
-      <w:pPr>
-        <w:pStyle w:val="tablefootnote"/>
-      </w:pPr>
-      <w:r>
-        <w:t xml:space="preserve">Sample </w:t>
-      </w:r>
-      <w:r>
-        <w:t>of</w:t>
-      </w:r>
-      <w:r>
-        <w:t xml:space="preserve"> a </w:t>
-      </w:r>
-      <w:r>
-        <w:t>Table</w:t>
-      </w:r>
-      <w:r>
-        <w:t xml:space="preserve"> </w:t>
-      </w:r>
-      <w:r>
-        <w:t>footnote</w:t>
-      </w:r>
-      <w:r>
-        <w:t xml:space="preserve">. </w:t>
-      </w:r>
-      <w:r>
-        <w:t>(</w:t>
-      </w:r>
-      <w:r>
-        <w:rPr>
-          <w:i/>
-        </w:rPr>
-        <w:t>Table footnote</w:t>
-      </w:r>
-      <w:r>
-        <w:t>)</w:t>
-      </w:r>
-    </w:p>
-    <w:p>
-      <w:pPr>
-        <w:pStyle w:val="figurecaption"/>
-      </w:pPr>
-      <w:r>
-        <w:t xml:space="preserve">Example of a figure </w:t>
-      </w:r>
-      <w:r>
-        <w:t>caption</w:t>
-      </w:r>
-      <w:r>
-        <w:t xml:space="preserve">. </w:t>
-      </w:r>
-      <w:r>
-        <w:rPr>
-          <w:iCs/>
-        </w:rPr>
-        <w:t>(</w:t>
-      </w:r>
-      <w:r>
-        <w:rPr>
-          <w:i/>
-          <w:iCs/>
-        </w:rPr>
-        <w:t>figure caption</w:t>
-      </w:r>
-      <w:r>
-        <w:rPr>
-          <w:iCs/>
-        </w:rPr>
-        <w:t>)</w:t>
+    <w:p/>
+    <w:p/>
+    <w:p>
+      <w:pPr>
+        <w:pStyle w:val="Heading1"/>
+      </w:pPr>
+      <w:r>
+        <w:t>Discussion</w:t>
       </w:r>
     </w:p>
     <w:p>
@@ -1753,46 +2610,7 @@
         <w:pStyle w:val="BodyText"/>
       </w:pPr>
       <w:r>
-        <w:t>Figure Labels: Use 8 point Times New Roman for Figure labels. Use words rather than symbols or abbreviations when writing Figure axis labels to avoid confusing the reader. As an example, write the quantity “Magnetization”, or “Magnetization, M”, not just “M”. If including units in the label, present them within parentheses. Do not label axes only with units. In the example, write “Magnetization (A/m)” or “Magnetization {A[m(1)]}”, not just “A/m”. Do not label axes</w:t>
-      </w:r>
-      <w:r>
-        <w:t xml:space="preserve"> </w:t>
-      </w:r>
-      <w:r>
-        <w:t>with a ratio of quantities and units. For example, write “Temperature (K)”, not “Temperature/K”.</w:t>
-      </w:r>
-    </w:p>
-    <w:p>
-      <w:pPr>
-        <w:pStyle w:val="Heading5"/>
-      </w:pPr>
-      <w:r>
-        <w:t>Acknowledgment</w:t>
-      </w:r>
-      <w:r>
-        <w:t xml:space="preserve"> </w:t>
-      </w:r>
-      <w:r>
-        <w:rPr>
-          <w:i/>
-          <w:iCs/>
-        </w:rPr>
-        <w:t>(</w:t>
-      </w:r>
-      <w:r>
-        <w:rPr>
-          <w:i/>
-          <w:iCs/>
-          <w:smallCaps w:val="0"/>
-        </w:rPr>
-        <w:t>Heading 5</w:t>
-      </w:r>
-      <w:r>
-        <w:rPr>
-          <w:i/>
-          <w:iCs/>
-        </w:rPr>
-        <w:t>)</w:t>
+        <w:t>The results clearly show that the title field plays a crucial role in top-1 chunk retrieval when queries are drawn directly from titles. The KW-Title method achieved 91.12% accuracy, demonstrating that keyword matching on titles—where the words in the query and the document are almost identical—is highly effective for this benchmark.</w:t>
       </w:r>
     </w:p>
     <w:p>
@@ -1800,62 +2618,88 @@
         <w:pStyle w:val="BodyText"/>
       </w:pPr>
       <w:r>
-        <w:t>The preferred spelling of the word “acknowledgment” in America is without an “e” after the “g</w:t>
-      </w:r>
-      <w:r>
-        <w:t>”. Avoid the stilted expression “</w:t>
+        <w:t xml:space="preserve">In contrast, methods relying only on abstracts performed much worse. The KW-Abstract approach reached 46.72% accuracy, and </w:t>
       </w:r>
       <w:proofErr w:type="spellStart"/>
       <w:r>
-        <w:rPr>
-          <w:lang w:val="en-US"/>
-        </w:rPr>
-        <w:t>o</w:t>
-      </w:r>
-      <w:r>
-        <w:t>ne</w:t>
+        <w:t>Vec</w:t>
       </w:r>
       <w:proofErr w:type="spellEnd"/>
       <w:r>
-        <w:t xml:space="preserve"> of us (R. B. G.) thanks </w:t>
-      </w:r>
-      <w:r>
-        <w:t>...</w:t>
-      </w:r>
-      <w:r>
-        <w:rPr>
-          <w:lang w:val="en-US"/>
-        </w:rPr>
-        <w:t xml:space="preserve">”.  </w:t>
-      </w:r>
-      <w:r>
-        <w:t>Instead, try “R. B. G. thanks</w:t>
-      </w:r>
-      <w:r>
-        <w:t>...</w:t>
-      </w:r>
-      <w:r>
-        <w:t>”.</w:t>
-      </w:r>
-      <w:r>
-        <w:rPr>
-          <w:lang w:val="en-US"/>
-        </w:rPr>
-        <w:t xml:space="preserve"> </w:t>
-      </w:r>
-      <w:r>
-        <w:t>Put spons</w:t>
-      </w:r>
-      <w:r>
-        <w:t>or acknowledgments in the unnum</w:t>
-      </w:r>
-      <w:r>
-        <w:t>bered footnote on the first page.</w:t>
-      </w:r>
-    </w:p>
-    <w:p>
-      <w:pPr>
-        <w:pStyle w:val="Heading5"/>
+        <w:t xml:space="preserve">-Abstract failed to retrieve any correct results. Abstracts contain longer, more detailed descriptions and specialized terms. While these make abstracts richer sources of information, they also reduce the number of direct word matches a keyword search can use, and they broaden the </w:t>
+      </w:r>
+      <w:r>
+        <w:lastRenderedPageBreak/>
+        <w:t>semantic space in a way that pure vector search struggles to handle in a strict top-1 setting.</w:t>
+      </w:r>
+    </w:p>
+    <w:p>
+      <w:pPr>
+        <w:pStyle w:val="BodyText"/>
+      </w:pPr>
+      <w:r>
+        <w:t xml:space="preserve">When we combine keyword search on titles with vector search on abstracts—our KW-Title + </w:t>
+      </w:r>
+      <w:proofErr w:type="spellStart"/>
+      <w:r>
+        <w:t>Vec</w:t>
+      </w:r>
+      <w:proofErr w:type="spellEnd"/>
+      <w:r>
+        <w:t>-Abstract hybrid—we strike a balance between precise matching and deeper understanding. This two-step process first uses title keywords to select likely candidates and then applies abstract embeddings to refine the ranking. The result is 79.54% accuracy, which, while lower than title-only search on our synthetic dataset, offers greater flexibility. It can catch relevant papers even when user queries do not exactly match the title wording.</w:t>
+      </w:r>
+    </w:p>
+    <w:p>
+      <w:pPr>
+        <w:pStyle w:val="BodyText"/>
+      </w:pPr>
+      <w:r>
+        <w:t xml:space="preserve">For real-world academic search—where researchers ask, “Has anyone already studied topic X?”—this hybrid approach is particularly valuable. It keeps the strength of exact title matches but also adapts to varied phrasing by using the abstract’s broader context. Therefore, although KW-Title is best for title-based benchmarks, KW-Title + </w:t>
+      </w:r>
+      <w:proofErr w:type="spellStart"/>
+      <w:r>
+        <w:t>Vec</w:t>
+      </w:r>
+      <w:proofErr w:type="spellEnd"/>
+      <w:r>
+        <w:t>-Abstract provides a more reliable and adaptable solution for practical question-driven retrieval in scholarly environments.</w:t>
+      </w:r>
+    </w:p>
+    <w:p>
+      <w:pPr>
+        <w:pStyle w:val="Heading1"/>
+      </w:pPr>
+      <w:r>
+        <w:t>Conclusion</w:t>
+      </w:r>
+    </w:p>
+    <w:p>
+      <w:pPr>
+        <w:pStyle w:val="BodyText"/>
+      </w:pPr>
+      <w:r>
+        <w:t xml:space="preserve">This study systematically evaluated multiple chunk retrieval strategies within Retrieval-Augmented Generation (RAG) systems using a synthetically generated academic benchmark dataset. The findings highlight the critical role of metadata—particularly titles—in retrieval performance. Keyword search on titles (KW-Title) demonstrated the highest accuracy (91.12%) due to its direct lexical overlap with query content. However, hybrid approaches combining keyword and vector search modalities, especially KW-Title + </w:t>
+      </w:r>
+      <w:proofErr w:type="spellStart"/>
+      <w:r>
+        <w:t>Vec</w:t>
+      </w:r>
+      <w:proofErr w:type="spellEnd"/>
+      <w:r>
+        <w:t>-Abstract (79.54%), offered a compelling trade-off between lexical precision and semantic flexibility.</w:t>
+      </w:r>
+    </w:p>
+    <w:p>
+      <w:pPr>
+        <w:pStyle w:val="BodyText"/>
+      </w:pPr>
+      <w:r>
+        <w:t>While abstract-based retrieval alone proved ineffective—especially for vector search—its integration with title-based keyword methods enhanced adaptability, making hybrid strategies better suited for real-world academic applications where queries may not directly match document titles. These results underscore the importance of tailored retrieval configurations in RAG pipelines and suggest that hybrid approaches leveraging both lexical and semantic cues can significantly improve relevance and robustness in scholarly information retrieval tasks.</w:t>
+      </w:r>
+    </w:p>
+    <w:p>
+      <w:pPr>
+        <w:pStyle w:val="Heading1"/>
       </w:pPr>
       <w:r>
         <w:t>References</w:t>
@@ -1866,19 +2710,35 @@
         <w:pStyle w:val="BodyText"/>
       </w:pPr>
       <w:r>
-        <w:t>The template will number citations consecutively within brackets [1]. The sentence punctuation follows the bracket [2]. Refer simply to the reference number, as in [3]—do not use “Ref. [3]” or “reference [3]” except at the beginning of a sentence: “Reference [3] was the first</w:t>
-      </w:r>
-      <w:r>
-        <w:rPr>
-          <w:lang w:val="en-US"/>
-        </w:rPr>
-        <w:t xml:space="preserve"> </w:t>
-      </w:r>
-      <w:r>
-        <w:t>...</w:t>
-      </w:r>
-      <w:r>
-        <w:t>”</w:t>
+        <w:t>[1]</w:t>
+      </w:r>
+      <w:r>
+        <w:tab/>
+        <w:t xml:space="preserve">Z. Chen, Y. Jiang, M. </w:t>
+      </w:r>
+      <w:proofErr w:type="spellStart"/>
+      <w:r>
+        <w:t>Bendersky</w:t>
+      </w:r>
+      <w:proofErr w:type="spellEnd"/>
+      <w:r>
+        <w:t xml:space="preserve">, and M. </w:t>
+      </w:r>
+      <w:proofErr w:type="spellStart"/>
+      <w:r>
+        <w:t>Najork</w:t>
+      </w:r>
+      <w:proofErr w:type="spellEnd"/>
+      <w:r>
+        <w:t xml:space="preserve">, “Retrieval-Augmented Generation for Large Language Models: A Survey,” </w:t>
+      </w:r>
+      <w:proofErr w:type="spellStart"/>
+      <w:r>
+        <w:t>arXiv</w:t>
+      </w:r>
+      <w:proofErr w:type="spellEnd"/>
+      <w:r>
+        <w:t xml:space="preserve"> preprint arXiv:2302.14045, 2023.</w:t>
       </w:r>
     </w:p>
     <w:p>
@@ -1886,16 +2746,27 @@
         <w:pStyle w:val="BodyText"/>
       </w:pPr>
       <w:r>
-        <w:t>Number footnotes separately in superscripts. Place the actual footnote at the bottom of the column in which it was cited. Do not put footnotes in the</w:t>
-      </w:r>
-      <w:r>
-        <w:rPr>
-          <w:lang w:val="en-US"/>
-        </w:rPr>
-        <w:t xml:space="preserve"> abstract or</w:t>
-      </w:r>
-      <w:r>
-        <w:t xml:space="preserve"> reference list. Use letters for table footnotes.</w:t>
+        <w:t>[2]</w:t>
+      </w:r>
+      <w:r>
+        <w:tab/>
+        <w:t xml:space="preserve">M. Lewis, P. </w:t>
+      </w:r>
+      <w:proofErr w:type="spellStart"/>
+      <w:r>
+        <w:t>Rajpurkar</w:t>
+      </w:r>
+      <w:proofErr w:type="spellEnd"/>
+      <w:r>
+        <w:t xml:space="preserve">, X. Liang, D. Chen, and Y. Tay, “Searching for Best Practices in Retrieval-Augmented Generation,” </w:t>
+      </w:r>
+      <w:proofErr w:type="spellStart"/>
+      <w:r>
+        <w:t>arXiv</w:t>
+      </w:r>
+      <w:proofErr w:type="spellEnd"/>
+      <w:r>
+        <w:t xml:space="preserve"> preprint arXiv:2306.01607, 2023.</w:t>
       </w:r>
     </w:p>
     <w:p>
@@ -1903,287 +2774,40 @@
         <w:pStyle w:val="BodyText"/>
       </w:pPr>
       <w:r>
-        <w:t>Unless there are six au</w:t>
-      </w:r>
-      <w:r>
-        <w:t>thors or more give all authors</w:t>
-      </w:r>
-      <w:r>
-        <w:rPr>
-          <w:lang w:val="en-US"/>
-        </w:rPr>
-        <w:t xml:space="preserve">’ </w:t>
-      </w:r>
-      <w:r>
-        <w:t>names; do not use “et al.”. Papers that have not been published, even if they have been submitted for publication, should be cited as “unpublished” [4]. Papers that have been accepted for publication should be cited as “in press” [5]. Capitalize only the first word in a paper title, except for proper nouns and element symbols.</w:t>
+        <w:t>[3]</w:t>
+      </w:r>
+      <w:r>
+        <w:tab/>
+        <w:t>H. Ma, Y. Wang, X. Guo, J. Wu, X. Yang, X. Li, D. Cai, and X. He, “</w:t>
+      </w:r>
+      <w:proofErr w:type="spellStart"/>
+      <w:r>
+        <w:t>VisRAG</w:t>
+      </w:r>
+      <w:proofErr w:type="spellEnd"/>
+      <w:r>
+        <w:t xml:space="preserve">: Vision-Centric Retrieval-Augmented Generation for Document Visual Question Answering,” </w:t>
+      </w:r>
+      <w:proofErr w:type="spellStart"/>
+      <w:r>
+        <w:t>arXiv</w:t>
+      </w:r>
+      <w:proofErr w:type="spellEnd"/>
+      <w:r>
+        <w:t xml:space="preserve"> preprint arXiv:2402.06620, 2024.</w:t>
       </w:r>
     </w:p>
     <w:p>
       <w:pPr>
         <w:pStyle w:val="BodyText"/>
-      </w:pPr>
-      <w:r>
-        <w:t xml:space="preserve">For </w:t>
-      </w:r>
-      <w:r>
-        <w:t>papers</w:t>
-      </w:r>
-      <w:r>
-        <w:t xml:space="preserve"> published in translation journals, please give the English citation first, followed by the original foreign-language citation [6].</w:t>
-      </w:r>
-    </w:p>
-    <w:p/>
-    <w:p>
-      <w:pPr>
-        <w:pStyle w:val="references"/>
-        <w:ind w:start="17.70pt" w:hanging="17.70pt"/>
-      </w:pPr>
-      <w:r>
-        <w:t xml:space="preserve">G. Eason, B. Noble, and I. N. Sneddon, “On certain integrals of Lipschitz-Hankel type involving products of Bessel functions,” Phil. Trans. Roy. Soc. London, vol. A247, pp. 529–551, April 1955. </w:t>
-      </w:r>
-      <w:r>
-        <w:rPr>
-          <w:i/>
-          <w:iCs/>
-        </w:rPr>
-        <w:t>(references)</w:t>
-      </w:r>
-    </w:p>
-    <w:p>
-      <w:pPr>
-        <w:pStyle w:val="references"/>
-        <w:ind w:start="17.70pt" w:hanging="17.70pt"/>
-      </w:pPr>
-      <w:r>
-        <w:t>J. Clerk Maxwell, A Treatise on Electricity and Magnetism, 3rd ed., vol. 2. Oxford: Clarendon, 1892, pp.68–73.</w:t>
-      </w:r>
-    </w:p>
-    <w:p>
-      <w:pPr>
-        <w:pStyle w:val="references"/>
-        <w:ind w:start="17.70pt" w:hanging="17.70pt"/>
-      </w:pPr>
-      <w:r>
-        <w:t>I. S. Jacobs and C. P. Bean, “Fine particles, thin films and exchange anisotropy,” in Magnetism, vol. III, G. T. Rado and H. Suhl, Eds. New York: Academic, 1963, pp. 271–350.</w:t>
-      </w:r>
-    </w:p>
-    <w:p>
-      <w:pPr>
-        <w:pStyle w:val="references"/>
-        <w:ind w:start="17.70pt" w:hanging="17.70pt"/>
-      </w:pPr>
-      <w:r>
-        <w:t>K. Elissa, “Title of paper if known,” unpublished.</w:t>
-      </w:r>
-    </w:p>
-    <w:p>
-      <w:pPr>
-        <w:pStyle w:val="references"/>
-        <w:ind w:start="17.70pt" w:hanging="17.70pt"/>
-      </w:pPr>
-      <w:r>
-        <w:t>R. Nicole, “Title of paper with only first word capitalized,” J. Name Stand. Abbrev., in press.</w:t>
-      </w:r>
-    </w:p>
-    <w:p>
-      <w:pPr>
-        <w:pStyle w:val="references"/>
-        <w:ind w:start="17.70pt" w:hanging="17.70pt"/>
-      </w:pPr>
-      <w:r>
-        <w:lastRenderedPageBreak/>
-        <w:t>Y. Yorozu, M. Hirano, K. Oka, and Y. Tagawa, “Electron spectroscopy studies on magneto-optical media and plastic substrate interface,” IEEE Transl. J. Magn. Japan, vol. 2, pp. 740–741, August 1987 [Digests 9th Annual Conf. Magnetics Japan, p. 301, 1982].</w:t>
-      </w:r>
-    </w:p>
-    <w:p>
-      <w:pPr>
-        <w:pStyle w:val="references"/>
-        <w:ind w:start="17.70pt" w:hanging="17.70pt"/>
-      </w:pPr>
-      <w:r>
-        <w:t>M. Young, The Technical Writer</w:t>
-      </w:r>
-      <w:r>
-        <w:t>’</w:t>
-      </w:r>
-      <w:r>
-        <w:t>s Handbook. Mill Valley, CA: University Science, 1989.</w:t>
-      </w:r>
-    </w:p>
-    <w:p>
-      <w:pPr>
-        <w:pStyle w:val="references"/>
-        <w:numPr>
-          <w:ilvl w:val="0"/>
-          <w:numId w:val="0"/>
-        </w:numPr>
-        <w:ind w:start="18pt" w:hanging="18pt"/>
-      </w:pPr>
-    </w:p>
-    <w:p>
-      <w:pPr>
-        <w:pStyle w:val="references"/>
-        <w:numPr>
-          <w:ilvl w:val="0"/>
-          <w:numId w:val="0"/>
-        </w:numPr>
-        <w:spacing w:line="12pt" w:lineRule="auto"/>
-        <w:ind w:start="18pt" w:hanging="18pt"/>
-        <w:jc w:val="center"/>
-        <w:rPr>
-          <w:rFonts w:eastAsia="SimSun"/>
-          <w:b/>
-          <w:noProof w:val="0"/>
-          <w:color w:val="FF0000"/>
-          <w:spacing w:val="-1"/>
-          <w:sz w:val="20"/>
-          <w:szCs w:val="20"/>
-          <w:lang w:val="x-none" w:eastAsia="x-none"/>
-        </w:rPr>
-        <w:sectPr>
-          <w:type w:val="continuous"/>
-          <w:pgSz w:w="595.30pt" w:h="841.90pt" w:code="9"/>
-          <w:pgMar w:top="54pt" w:right="45.35pt" w:bottom="72pt" w:left="45.35pt" w:header="36pt" w:footer="36pt" w:gutter="0pt"/>
-          <w:cols w:num="2" w:space="18pt"/>
-          <w:docGrid w:linePitch="360"/>
-        </w:sectPr>
-      </w:pPr>
-      <w:r>
-        <w:rPr>
-          <w:rFonts w:eastAsia="SimSun"/>
-          <w:b/>
-          <w:noProof w:val="0"/>
-          <w:color w:val="FF0000"/>
-          <w:spacing w:val="-1"/>
-          <w:sz w:val="20"/>
-          <w:szCs w:val="20"/>
-          <w:lang w:val="x-none" w:eastAsia="x-none"/>
-        </w:rPr>
-        <w:t xml:space="preserve">IEEE conference templates contain guidance text for composing and formatting conference papers. Please ensure that all template text is removed from your conference paper prior to submission to the conference. Failure to remove template text from your paper </w:t>
-      </w:r>
-      <w:r>
-        <w:rPr>
-          <w:rFonts w:eastAsia="SimSun"/>
-          <w:b/>
-          <w:noProof w:val="0"/>
-          <w:color w:val="FF0000"/>
-          <w:spacing w:val="-1"/>
-          <w:sz w:val="20"/>
-          <w:szCs w:val="20"/>
-          <w:lang w:eastAsia="x-none"/>
-        </w:rPr>
-        <w:t>may</w:t>
-      </w:r>
-      <w:r>
-        <w:rPr>
-          <w:rFonts w:eastAsia="SimSun"/>
-          <w:b/>
-          <w:noProof w:val="0"/>
-          <w:color w:val="FF0000"/>
-          <w:spacing w:val="-1"/>
-          <w:sz w:val="20"/>
-          <w:szCs w:val="20"/>
-          <w:lang w:val="x-none" w:eastAsia="x-none"/>
-        </w:rPr>
-        <w:t xml:space="preserve"> result in your paper not being published.</w:t>
-      </w:r>
-    </w:p>
-    <w:p>
-      <w:r>
-        <w:rPr>
-          <w:noProof/>
-        </w:rPr>
-        <w:drawing>
-          <wp:anchor distT="0" distB="0" distL="114300" distR="114300" simplePos="0" relativeHeight="251657728" behindDoc="1" locked="0" layoutInCell="1" allowOverlap="1" wp14:anchorId="2AD4B479" wp14:editId="3D1C5D8C">
-            <wp:simplePos x="0" y="0"/>
-            <wp:positionH relativeFrom="margin">
-              <wp:align>left</wp:align>
-            </wp:positionH>
-            <wp:positionV relativeFrom="paragraph">
-              <wp:posOffset>251460</wp:posOffset>
-            </wp:positionV>
-            <wp:extent cx="3200400" cy="1143000"/>
-            <wp:effectExtent l="10795" t="5080" r="8255" b="13970"/>
-            <wp:wrapTight wrapText="bothSides">
-              <wp:wrapPolygon edited="0">
-                <wp:start x="-64" y="0"/>
-                <wp:lineTo x="-64" y="21600"/>
-                <wp:lineTo x="21664" y="21600"/>
-                <wp:lineTo x="21664" y="0"/>
-                <wp:lineTo x="-64" y="0"/>
-              </wp:wrapPolygon>
-            </wp:wrapTight>
-            <wp:docPr id="1" name="Text Box 8"/>
-            <wp:cNvGraphicFramePr>
-              <a:graphicFrameLocks xmlns:a="http://purl.oclc.org/ooxml/drawingml/main"/>
-            </wp:cNvGraphicFramePr>
-            <a:graphic xmlns:a="http://purl.oclc.org/ooxml/drawingml/main">
-              <a:graphicData uri="http://schemas.microsoft.com/office/word/2010/wordprocessingShape">
-                <wp:wsp>
-                  <wp:cNvSpPr txBox="1">
-                    <a:spLocks noChangeArrowheads="1"/>
-                  </wp:cNvSpPr>
-                  <wp:spPr bwMode="auto">
-                    <a:xfrm>
-                      <a:off x="0" y="0"/>
-                      <a:ext cx="3200400" cy="1143000"/>
-                    </a:xfrm>
-                    <a:prstGeom prst="rect">
-                      <a:avLst/>
-                    </a:prstGeom>
-                    <a:solidFill>
-                      <a:srgbClr val="FFFFFF"/>
-                    </a:solidFill>
-                    <a:ln w="9525">
-                      <a:solidFill>
-                        <a:srgbClr val="000000"/>
-                      </a:solidFill>
-                      <a:miter lim="800%"/>
-                      <a:headEnd/>
-                      <a:tailEnd/>
-                    </a:ln>
-                  </wp:spPr>
-                  <wp:txbx>
-                    <wne:txbxContent>
-                      <w:p>
-                        <w:pPr>
-                          <w:pStyle w:val="BodyText"/>
-                        </w:pPr>
-                        <w:r>
-                          <w:t>We suggest that you use a text box to insert a graphic (which is ideally a 300 dpi TIFF or EPS file, with all fonts embedded) because, in an MSW document, this method is somewhat more stable than directly inserting a picture.</w:t>
-                        </w:r>
-                      </w:p>
-                      <w:p>
-                        <w:pPr>
-                          <w:pStyle w:val="BodyText"/>
-                        </w:pPr>
-                        <w:r>
-                          <w:t>To have non-visible rules on your frame, use the MSWord “Format” pull-down menu, select Text Box &gt; Colors and Lines to choose No Fill and No Line.</w:t>
-                        </w:r>
-                      </w:p>
-                    </wne:txbxContent>
-                  </wp:txbx>
-                  <wp:bodyPr rot="0" vert="horz" wrap="square" lIns="91440" tIns="45720" rIns="91440" bIns="45720" anchor="t" anchorCtr="0" upright="1">
-                    <a:noAutofit/>
-                  </wp:bodyPr>
-                </wp:wsp>
-              </a:graphicData>
-            </a:graphic>
-            <wp14:sizeRelH relativeFrom="page">
-              <wp14:pctWidth>0%</wp14:pctWidth>
-            </wp14:sizeRelH>
-            <wp14:sizeRelV relativeFrom="page">
-              <wp14:pctHeight>0%</wp14:pctHeight>
-            </wp14:sizeRelV>
-          </wp:anchor>
-        </w:drawing>
-      </w:r>
+        <w:ind w:firstLine="0pt"/>
+      </w:pPr>
     </w:p>
     <w:sectPr>
       <w:type w:val="continuous"/>
       <w:pgSz w:w="595.30pt" w:h="841.90pt" w:code="9"/>
-      <w:pgMar w:top="54pt" w:right="44.65pt" w:bottom="72pt" w:left="44.65pt" w:header="36pt" w:footer="36pt" w:gutter="0pt"/>
-      <w:cols w:space="36pt"/>
+      <w:pgMar w:top="54pt" w:right="45.35pt" w:bottom="72pt" w:left="45.35pt" w:header="36pt" w:footer="36pt" w:gutter="0pt"/>
+      <w:cols w:num="2" w:space="18pt"/>
       <w:docGrid w:linePitch="360"/>
     </w:sectPr>
   </w:body>
@@ -2960,6 +3584,155 @@
     </w:lvl>
   </w:abstractNum>
   <w:abstractNum w:abstractNumId="14" w15:restartNumberingAfterBreak="0">
+    <w:nsid w:val="2E582BE5"/>
+    <w:multiLevelType w:val="multilevel"/>
+    <w:tmpl w:val="5712BDF8"/>
+    <w:lvl w:ilvl="0">
+      <w:start w:val="1"/>
+      <w:numFmt w:val="bullet"/>
+      <w:lvlText w:val=""/>
+      <w:lvlJc w:val="start"/>
+      <w:pPr>
+        <w:tabs>
+          <w:tab w:val="num" w:pos="36pt"/>
+        </w:tabs>
+        <w:ind w:start="36pt" w:hanging="18pt"/>
+      </w:pPr>
+      <w:rPr>
+        <w:rFonts w:ascii="Symbol" w:hAnsi="Symbol" w:hint="default"/>
+        <w:sz w:val="20"/>
+      </w:rPr>
+    </w:lvl>
+    <w:lvl w:ilvl="1" w:tentative="1">
+      <w:start w:val="1"/>
+      <w:numFmt w:val="bullet"/>
+      <w:lvlText w:val="o"/>
+      <w:lvlJc w:val="start"/>
+      <w:pPr>
+        <w:tabs>
+          <w:tab w:val="num" w:pos="72pt"/>
+        </w:tabs>
+        <w:ind w:start="72pt" w:hanging="18pt"/>
+      </w:pPr>
+      <w:rPr>
+        <w:rFonts w:ascii="Courier New" w:hAnsi="Courier New" w:hint="default"/>
+        <w:sz w:val="20"/>
+      </w:rPr>
+    </w:lvl>
+    <w:lvl w:ilvl="2" w:tentative="1">
+      <w:start w:val="1"/>
+      <w:numFmt w:val="bullet"/>
+      <w:lvlText w:val=""/>
+      <w:lvlJc w:val="start"/>
+      <w:pPr>
+        <w:tabs>
+          <w:tab w:val="num" w:pos="108pt"/>
+        </w:tabs>
+        <w:ind w:start="108pt" w:hanging="18pt"/>
+      </w:pPr>
+      <w:rPr>
+        <w:rFonts w:ascii="Wingdings" w:hAnsi="Wingdings" w:hint="default"/>
+        <w:sz w:val="20"/>
+      </w:rPr>
+    </w:lvl>
+    <w:lvl w:ilvl="3" w:tentative="1">
+      <w:start w:val="1"/>
+      <w:numFmt w:val="bullet"/>
+      <w:lvlText w:val=""/>
+      <w:lvlJc w:val="start"/>
+      <w:pPr>
+        <w:tabs>
+          <w:tab w:val="num" w:pos="144pt"/>
+        </w:tabs>
+        <w:ind w:start="144pt" w:hanging="18pt"/>
+      </w:pPr>
+      <w:rPr>
+        <w:rFonts w:ascii="Wingdings" w:hAnsi="Wingdings" w:hint="default"/>
+        <w:sz w:val="20"/>
+      </w:rPr>
+    </w:lvl>
+    <w:lvl w:ilvl="4" w:tentative="1">
+      <w:start w:val="1"/>
+      <w:numFmt w:val="bullet"/>
+      <w:lvlText w:val=""/>
+      <w:lvlJc w:val="start"/>
+      <w:pPr>
+        <w:tabs>
+          <w:tab w:val="num" w:pos="180pt"/>
+        </w:tabs>
+        <w:ind w:start="180pt" w:hanging="18pt"/>
+      </w:pPr>
+      <w:rPr>
+        <w:rFonts w:ascii="Wingdings" w:hAnsi="Wingdings" w:hint="default"/>
+        <w:sz w:val="20"/>
+      </w:rPr>
+    </w:lvl>
+    <w:lvl w:ilvl="5" w:tentative="1">
+      <w:start w:val="1"/>
+      <w:numFmt w:val="bullet"/>
+      <w:lvlText w:val=""/>
+      <w:lvlJc w:val="start"/>
+      <w:pPr>
+        <w:tabs>
+          <w:tab w:val="num" w:pos="216pt"/>
+        </w:tabs>
+        <w:ind w:start="216pt" w:hanging="18pt"/>
+      </w:pPr>
+      <w:rPr>
+        <w:rFonts w:ascii="Wingdings" w:hAnsi="Wingdings" w:hint="default"/>
+        <w:sz w:val="20"/>
+      </w:rPr>
+    </w:lvl>
+    <w:lvl w:ilvl="6" w:tentative="1">
+      <w:start w:val="1"/>
+      <w:numFmt w:val="bullet"/>
+      <w:lvlText w:val=""/>
+      <w:lvlJc w:val="start"/>
+      <w:pPr>
+        <w:tabs>
+          <w:tab w:val="num" w:pos="252pt"/>
+        </w:tabs>
+        <w:ind w:start="252pt" w:hanging="18pt"/>
+      </w:pPr>
+      <w:rPr>
+        <w:rFonts w:ascii="Wingdings" w:hAnsi="Wingdings" w:hint="default"/>
+        <w:sz w:val="20"/>
+      </w:rPr>
+    </w:lvl>
+    <w:lvl w:ilvl="7" w:tentative="1">
+      <w:start w:val="1"/>
+      <w:numFmt w:val="bullet"/>
+      <w:lvlText w:val=""/>
+      <w:lvlJc w:val="start"/>
+      <w:pPr>
+        <w:tabs>
+          <w:tab w:val="num" w:pos="288pt"/>
+        </w:tabs>
+        <w:ind w:start="288pt" w:hanging="18pt"/>
+      </w:pPr>
+      <w:rPr>
+        <w:rFonts w:ascii="Wingdings" w:hAnsi="Wingdings" w:hint="default"/>
+        <w:sz w:val="20"/>
+      </w:rPr>
+    </w:lvl>
+    <w:lvl w:ilvl="8" w:tentative="1">
+      <w:start w:val="1"/>
+      <w:numFmt w:val="bullet"/>
+      <w:lvlText w:val=""/>
+      <w:lvlJc w:val="start"/>
+      <w:pPr>
+        <w:tabs>
+          <w:tab w:val="num" w:pos="324pt"/>
+        </w:tabs>
+        <w:ind w:start="324pt" w:hanging="18pt"/>
+      </w:pPr>
+      <w:rPr>
+        <w:rFonts w:ascii="Wingdings" w:hAnsi="Wingdings" w:hint="default"/>
+        <w:sz w:val="20"/>
+      </w:rPr>
+    </w:lvl>
+  </w:abstractNum>
+  <w:abstractNum w:abstractNumId="15" w15:restartNumberingAfterBreak="0">
     <w:nsid w:val="37660336"/>
     <w:multiLevelType w:val="hybridMultilevel"/>
     <w:tmpl w:val="754EAC84"/>
@@ -3100,7 +3873,7 @@
       </w:rPr>
     </w:lvl>
   </w:abstractNum>
-  <w:abstractNum w:abstractNumId="15" w15:restartNumberingAfterBreak="0">
+  <w:abstractNum w:abstractNumId="16" w15:restartNumberingAfterBreak="0">
     <w:nsid w:val="39E54FC6"/>
     <w:multiLevelType w:val="singleLevel"/>
     <w:tmpl w:val="5B7288D4"/>
@@ -3120,7 +3893,7 @@
       </w:rPr>
     </w:lvl>
   </w:abstractNum>
-  <w:abstractNum w:abstractNumId="16" w15:restartNumberingAfterBreak="0">
+  <w:abstractNum w:abstractNumId="17" w15:restartNumberingAfterBreak="0">
     <w:nsid w:val="4189603E"/>
     <w:multiLevelType w:val="multilevel"/>
     <w:tmpl w:val="0AB06E12"/>
@@ -3327,7 +4100,7 @@
       </w:rPr>
     </w:lvl>
   </w:abstractNum>
-  <w:abstractNum w:abstractNumId="17" w15:restartNumberingAfterBreak="0">
+  <w:abstractNum w:abstractNumId="18" w15:restartNumberingAfterBreak="0">
     <w:nsid w:val="44786F23"/>
     <w:multiLevelType w:val="hybridMultilevel"/>
     <w:tmpl w:val="AA8E7C70"/>
@@ -3440,7 +4213,7 @@
       </w:rPr>
     </w:lvl>
   </w:abstractNum>
-  <w:abstractNum w:abstractNumId="18" w15:restartNumberingAfterBreak="0">
+  <w:abstractNum w:abstractNumId="19" w15:restartNumberingAfterBreak="0">
     <w:nsid w:val="493C3F76"/>
     <w:multiLevelType w:val="hybridMultilevel"/>
     <w:tmpl w:val="9A9E418C"/>
@@ -3551,7 +4324,7 @@
       </w:pPr>
     </w:lvl>
   </w:abstractNum>
-  <w:abstractNum w:abstractNumId="19" w15:restartNumberingAfterBreak="0">
+  <w:abstractNum w:abstractNumId="20" w15:restartNumberingAfterBreak="0">
     <w:nsid w:val="52CA544A"/>
     <w:multiLevelType w:val="singleLevel"/>
     <w:tmpl w:val="AED6D67E"/>
@@ -3578,7 +4351,269 @@
       </w:rPr>
     </w:lvl>
   </w:abstractNum>
-  <w:abstractNum w:abstractNumId="20" w15:restartNumberingAfterBreak="0">
+  <w:abstractNum w:abstractNumId="21" w15:restartNumberingAfterBreak="0">
+    <w:nsid w:val="5D2A4ED3"/>
+    <w:multiLevelType w:val="multilevel"/>
+    <w:tmpl w:val="54664D3A"/>
+    <w:lvl w:ilvl="0">
+      <w:start w:val="1"/>
+      <w:numFmt w:val="bullet"/>
+      <w:lvlText w:val=""/>
+      <w:lvlJc w:val="start"/>
+      <w:pPr>
+        <w:tabs>
+          <w:tab w:val="num" w:pos="36pt"/>
+        </w:tabs>
+        <w:ind w:start="36pt" w:hanging="18pt"/>
+      </w:pPr>
+      <w:rPr>
+        <w:rFonts w:ascii="Symbol" w:hAnsi="Symbol" w:hint="default"/>
+        <w:sz w:val="20"/>
+      </w:rPr>
+    </w:lvl>
+    <w:lvl w:ilvl="1" w:tentative="1">
+      <w:start w:val="1"/>
+      <w:numFmt w:val="bullet"/>
+      <w:lvlText w:val="o"/>
+      <w:lvlJc w:val="start"/>
+      <w:pPr>
+        <w:tabs>
+          <w:tab w:val="num" w:pos="72pt"/>
+        </w:tabs>
+        <w:ind w:start="72pt" w:hanging="18pt"/>
+      </w:pPr>
+      <w:rPr>
+        <w:rFonts w:ascii="Courier New" w:hAnsi="Courier New" w:hint="default"/>
+        <w:sz w:val="20"/>
+      </w:rPr>
+    </w:lvl>
+    <w:lvl w:ilvl="2" w:tentative="1">
+      <w:start w:val="1"/>
+      <w:numFmt w:val="bullet"/>
+      <w:lvlText w:val=""/>
+      <w:lvlJc w:val="start"/>
+      <w:pPr>
+        <w:tabs>
+          <w:tab w:val="num" w:pos="108pt"/>
+        </w:tabs>
+        <w:ind w:start="108pt" w:hanging="18pt"/>
+      </w:pPr>
+      <w:rPr>
+        <w:rFonts w:ascii="Wingdings" w:hAnsi="Wingdings" w:hint="default"/>
+        <w:sz w:val="20"/>
+      </w:rPr>
+    </w:lvl>
+    <w:lvl w:ilvl="3" w:tentative="1">
+      <w:start w:val="1"/>
+      <w:numFmt w:val="bullet"/>
+      <w:lvlText w:val=""/>
+      <w:lvlJc w:val="start"/>
+      <w:pPr>
+        <w:tabs>
+          <w:tab w:val="num" w:pos="144pt"/>
+        </w:tabs>
+        <w:ind w:start="144pt" w:hanging="18pt"/>
+      </w:pPr>
+      <w:rPr>
+        <w:rFonts w:ascii="Wingdings" w:hAnsi="Wingdings" w:hint="default"/>
+        <w:sz w:val="20"/>
+      </w:rPr>
+    </w:lvl>
+    <w:lvl w:ilvl="4" w:tentative="1">
+      <w:start w:val="1"/>
+      <w:numFmt w:val="bullet"/>
+      <w:lvlText w:val=""/>
+      <w:lvlJc w:val="start"/>
+      <w:pPr>
+        <w:tabs>
+          <w:tab w:val="num" w:pos="180pt"/>
+        </w:tabs>
+        <w:ind w:start="180pt" w:hanging="18pt"/>
+      </w:pPr>
+      <w:rPr>
+        <w:rFonts w:ascii="Wingdings" w:hAnsi="Wingdings" w:hint="default"/>
+        <w:sz w:val="20"/>
+      </w:rPr>
+    </w:lvl>
+    <w:lvl w:ilvl="5" w:tentative="1">
+      <w:start w:val="1"/>
+      <w:numFmt w:val="bullet"/>
+      <w:lvlText w:val=""/>
+      <w:lvlJc w:val="start"/>
+      <w:pPr>
+        <w:tabs>
+          <w:tab w:val="num" w:pos="216pt"/>
+        </w:tabs>
+        <w:ind w:start="216pt" w:hanging="18pt"/>
+      </w:pPr>
+      <w:rPr>
+        <w:rFonts w:ascii="Wingdings" w:hAnsi="Wingdings" w:hint="default"/>
+        <w:sz w:val="20"/>
+      </w:rPr>
+    </w:lvl>
+    <w:lvl w:ilvl="6" w:tentative="1">
+      <w:start w:val="1"/>
+      <w:numFmt w:val="bullet"/>
+      <w:lvlText w:val=""/>
+      <w:lvlJc w:val="start"/>
+      <w:pPr>
+        <w:tabs>
+          <w:tab w:val="num" w:pos="252pt"/>
+        </w:tabs>
+        <w:ind w:start="252pt" w:hanging="18pt"/>
+      </w:pPr>
+      <w:rPr>
+        <w:rFonts w:ascii="Wingdings" w:hAnsi="Wingdings" w:hint="default"/>
+        <w:sz w:val="20"/>
+      </w:rPr>
+    </w:lvl>
+    <w:lvl w:ilvl="7" w:tentative="1">
+      <w:start w:val="1"/>
+      <w:numFmt w:val="bullet"/>
+      <w:lvlText w:val=""/>
+      <w:lvlJc w:val="start"/>
+      <w:pPr>
+        <w:tabs>
+          <w:tab w:val="num" w:pos="288pt"/>
+        </w:tabs>
+        <w:ind w:start="288pt" w:hanging="18pt"/>
+      </w:pPr>
+      <w:rPr>
+        <w:rFonts w:ascii="Wingdings" w:hAnsi="Wingdings" w:hint="default"/>
+        <w:sz w:val="20"/>
+      </w:rPr>
+    </w:lvl>
+    <w:lvl w:ilvl="8" w:tentative="1">
+      <w:start w:val="1"/>
+      <w:numFmt w:val="bullet"/>
+      <w:lvlText w:val=""/>
+      <w:lvlJc w:val="start"/>
+      <w:pPr>
+        <w:tabs>
+          <w:tab w:val="num" w:pos="324pt"/>
+        </w:tabs>
+        <w:ind w:start="324pt" w:hanging="18pt"/>
+      </w:pPr>
+      <w:rPr>
+        <w:rFonts w:ascii="Wingdings" w:hAnsi="Wingdings" w:hint="default"/>
+        <w:sz w:val="20"/>
+      </w:rPr>
+    </w:lvl>
+  </w:abstractNum>
+  <w:abstractNum w:abstractNumId="22" w15:restartNumberingAfterBreak="0">
+    <w:nsid w:val="61387AB4"/>
+    <w:multiLevelType w:val="hybridMultilevel"/>
+    <w:tmpl w:val="B53ADF2A"/>
+    <w:lvl w:ilvl="0" w:tplc="E60E5B36">
+      <w:start w:val="1"/>
+      <w:numFmt w:val="bullet"/>
+      <w:lvlText w:val="•"/>
+      <w:lvlJc w:val="start"/>
+      <w:pPr>
+        <w:ind w:start="36pt" w:hanging="18pt"/>
+      </w:pPr>
+      <w:rPr>
+        <w:rFonts w:ascii="Times New Roman" w:eastAsia="SimSun" w:hAnsi="Times New Roman" w:cs="Times New Roman" w:hint="default"/>
+      </w:rPr>
+    </w:lvl>
+    <w:lvl w:ilvl="1" w:tplc="04090003" w:tentative="1">
+      <w:start w:val="1"/>
+      <w:numFmt w:val="bullet"/>
+      <w:lvlText w:val="o"/>
+      <w:lvlJc w:val="start"/>
+      <w:pPr>
+        <w:ind w:start="72pt" w:hanging="18pt"/>
+      </w:pPr>
+      <w:rPr>
+        <w:rFonts w:ascii="Courier New" w:hAnsi="Courier New" w:cs="Courier New" w:hint="default"/>
+      </w:rPr>
+    </w:lvl>
+    <w:lvl w:ilvl="2" w:tplc="04090005" w:tentative="1">
+      <w:start w:val="1"/>
+      <w:numFmt w:val="bullet"/>
+      <w:lvlText w:val=""/>
+      <w:lvlJc w:val="start"/>
+      <w:pPr>
+        <w:ind w:start="108pt" w:hanging="18pt"/>
+      </w:pPr>
+      <w:rPr>
+        <w:rFonts w:ascii="Wingdings" w:hAnsi="Wingdings" w:hint="default"/>
+      </w:rPr>
+    </w:lvl>
+    <w:lvl w:ilvl="3" w:tplc="04090001" w:tentative="1">
+      <w:start w:val="1"/>
+      <w:numFmt w:val="bullet"/>
+      <w:lvlText w:val=""/>
+      <w:lvlJc w:val="start"/>
+      <w:pPr>
+        <w:ind w:start="144pt" w:hanging="18pt"/>
+      </w:pPr>
+      <w:rPr>
+        <w:rFonts w:ascii="Symbol" w:hAnsi="Symbol" w:hint="default"/>
+      </w:rPr>
+    </w:lvl>
+    <w:lvl w:ilvl="4" w:tplc="04090003" w:tentative="1">
+      <w:start w:val="1"/>
+      <w:numFmt w:val="bullet"/>
+      <w:lvlText w:val="o"/>
+      <w:lvlJc w:val="start"/>
+      <w:pPr>
+        <w:ind w:start="180pt" w:hanging="18pt"/>
+      </w:pPr>
+      <w:rPr>
+        <w:rFonts w:ascii="Courier New" w:hAnsi="Courier New" w:cs="Courier New" w:hint="default"/>
+      </w:rPr>
+    </w:lvl>
+    <w:lvl w:ilvl="5" w:tplc="04090005" w:tentative="1">
+      <w:start w:val="1"/>
+      <w:numFmt w:val="bullet"/>
+      <w:lvlText w:val=""/>
+      <w:lvlJc w:val="start"/>
+      <w:pPr>
+        <w:ind w:start="216pt" w:hanging="18pt"/>
+      </w:pPr>
+      <w:rPr>
+        <w:rFonts w:ascii="Wingdings" w:hAnsi="Wingdings" w:hint="default"/>
+      </w:rPr>
+    </w:lvl>
+    <w:lvl w:ilvl="6" w:tplc="04090001" w:tentative="1">
+      <w:start w:val="1"/>
+      <w:numFmt w:val="bullet"/>
+      <w:lvlText w:val=""/>
+      <w:lvlJc w:val="start"/>
+      <w:pPr>
+        <w:ind w:start="252pt" w:hanging="18pt"/>
+      </w:pPr>
+      <w:rPr>
+        <w:rFonts w:ascii="Symbol" w:hAnsi="Symbol" w:hint="default"/>
+      </w:rPr>
+    </w:lvl>
+    <w:lvl w:ilvl="7" w:tplc="04090003" w:tentative="1">
+      <w:start w:val="1"/>
+      <w:numFmt w:val="bullet"/>
+      <w:lvlText w:val="o"/>
+      <w:lvlJc w:val="start"/>
+      <w:pPr>
+        <w:ind w:start="288pt" w:hanging="18pt"/>
+      </w:pPr>
+      <w:rPr>
+        <w:rFonts w:ascii="Courier New" w:hAnsi="Courier New" w:cs="Courier New" w:hint="default"/>
+      </w:rPr>
+    </w:lvl>
+    <w:lvl w:ilvl="8" w:tplc="04090005" w:tentative="1">
+      <w:start w:val="1"/>
+      <w:numFmt w:val="bullet"/>
+      <w:lvlText w:val=""/>
+      <w:lvlJc w:val="start"/>
+      <w:pPr>
+        <w:ind w:start="324pt" w:hanging="18pt"/>
+      </w:pPr>
+      <w:rPr>
+        <w:rFonts w:ascii="Wingdings" w:hAnsi="Wingdings" w:hint="default"/>
+      </w:rPr>
+    </w:lvl>
+  </w:abstractNum>
+  <w:abstractNum w:abstractNumId="23" w15:restartNumberingAfterBreak="0">
     <w:nsid w:val="6C402C58"/>
     <w:multiLevelType w:val="hybridMultilevel"/>
     <w:tmpl w:val="9A1CA078"/>
@@ -3723,7 +4758,7 @@
       </w:rPr>
     </w:lvl>
   </w:abstractNum>
-  <w:abstractNum w:abstractNumId="21" w15:restartNumberingAfterBreak="0">
+  <w:abstractNum w:abstractNumId="24" w15:restartNumberingAfterBreak="0">
     <w:nsid w:val="6CD32DA8"/>
     <w:multiLevelType w:val="singleLevel"/>
     <w:tmpl w:val="166470C2"/>
@@ -3750,34 +4785,34 @@
     </w:lvl>
   </w:abstractNum>
   <w:num w:numId="1" w16cid:durableId="1101728490">
-    <w:abstractNumId w:val="14"/>
+    <w:abstractNumId w:val="15"/>
   </w:num>
   <w:num w:numId="2" w16cid:durableId="494805871">
-    <w:abstractNumId w:val="20"/>
+    <w:abstractNumId w:val="23"/>
   </w:num>
   <w:num w:numId="3" w16cid:durableId="9918258">
     <w:abstractNumId w:val="13"/>
   </w:num>
   <w:num w:numId="4" w16cid:durableId="1452018580">
-    <w:abstractNumId w:val="16"/>
+    <w:abstractNumId w:val="17"/>
   </w:num>
   <w:num w:numId="5" w16cid:durableId="448351822">
-    <w:abstractNumId w:val="16"/>
+    <w:abstractNumId w:val="17"/>
   </w:num>
   <w:num w:numId="6" w16cid:durableId="1788505159">
-    <w:abstractNumId w:val="16"/>
+    <w:abstractNumId w:val="17"/>
   </w:num>
   <w:num w:numId="7" w16cid:durableId="965282471">
-    <w:abstractNumId w:val="16"/>
+    <w:abstractNumId w:val="17"/>
   </w:num>
   <w:num w:numId="8" w16cid:durableId="791483812">
-    <w:abstractNumId w:val="19"/>
+    <w:abstractNumId w:val="20"/>
   </w:num>
   <w:num w:numId="9" w16cid:durableId="202712703">
-    <w:abstractNumId w:val="21"/>
+    <w:abstractNumId w:val="24"/>
   </w:num>
   <w:num w:numId="10" w16cid:durableId="1386679444">
-    <w:abstractNumId w:val="15"/>
+    <w:abstractNumId w:val="16"/>
   </w:num>
   <w:num w:numId="11" w16cid:durableId="645939511">
     <w:abstractNumId w:val="12"/>
@@ -3819,9 +4854,69 @@
     <w:abstractNumId w:val="1"/>
   </w:num>
   <w:num w:numId="24" w16cid:durableId="1718968323">
+    <w:abstractNumId w:val="19"/>
+  </w:num>
+  <w:num w:numId="25" w16cid:durableId="3630071">
     <w:abstractNumId w:val="18"/>
   </w:num>
-  <w:num w:numId="25" w16cid:durableId="3630071">
+  <w:num w:numId="26" w16cid:durableId="1090273308">
+    <w:abstractNumId w:val="23"/>
+  </w:num>
+  <w:num w:numId="27" w16cid:durableId="737900279">
+    <w:abstractNumId w:val="23"/>
+  </w:num>
+  <w:num w:numId="28" w16cid:durableId="1536967512">
+    <w:abstractNumId w:val="23"/>
+  </w:num>
+  <w:num w:numId="29" w16cid:durableId="1464612678">
+    <w:abstractNumId w:val="23"/>
+  </w:num>
+  <w:num w:numId="30" w16cid:durableId="521936644">
+    <w:abstractNumId w:val="17"/>
+    <w:lvlOverride w:ilvl="0">
+      <w:startOverride w:val="1"/>
+    </w:lvlOverride>
+    <w:lvlOverride w:ilvl="1">
+      <w:startOverride w:val="1"/>
+    </w:lvlOverride>
+    <w:lvlOverride w:ilvl="2">
+      <w:startOverride w:val="1"/>
+    </w:lvlOverride>
+    <w:lvlOverride w:ilvl="3">
+      <w:startOverride w:val="1"/>
+    </w:lvlOverride>
+    <w:lvlOverride w:ilvl="4">
+      <w:startOverride w:val="1"/>
+    </w:lvlOverride>
+    <w:lvlOverride w:ilvl="5">
+      <w:startOverride w:val="1"/>
+    </w:lvlOverride>
+    <w:lvlOverride w:ilvl="6">
+      <w:startOverride w:val="1"/>
+    </w:lvlOverride>
+    <w:lvlOverride w:ilvl="7">
+      <w:startOverride w:val="1"/>
+    </w:lvlOverride>
+    <w:lvlOverride w:ilvl="8">
+      <w:startOverride w:val="1"/>
+    </w:lvlOverride>
+  </w:num>
+  <w:num w:numId="31" w16cid:durableId="302277862">
+    <w:abstractNumId w:val="17"/>
+  </w:num>
+  <w:num w:numId="32" w16cid:durableId="67920446">
+    <w:abstractNumId w:val="21"/>
+  </w:num>
+  <w:num w:numId="33" w16cid:durableId="558132205">
+    <w:abstractNumId w:val="14"/>
+  </w:num>
+  <w:num w:numId="34" w16cid:durableId="1948270905">
+    <w:abstractNumId w:val="22"/>
+  </w:num>
+  <w:num w:numId="35" w16cid:durableId="1552351357">
+    <w:abstractNumId w:val="17"/>
+  </w:num>
+  <w:num w:numId="36" w16cid:durableId="1621180646">
     <w:abstractNumId w:val="17"/>
   </w:num>
 </w:numbering>
@@ -4130,6 +5225,7 @@
     <w:name w:val="heading 1"/>
     <w:basedOn w:val="Normal"/>
     <w:next w:val="Normal"/>
+    <w:link w:val="Heading1Char"/>
     <w:qFormat/>
     <w:rsid w:val="006B6B66"/>
     <w:pPr>
@@ -4154,6 +5250,7 @@
     <w:name w:val="heading 2"/>
     <w:basedOn w:val="Normal"/>
     <w:next w:val="Normal"/>
+    <w:link w:val="Heading2Char"/>
     <w:qFormat/>
     <w:rsid w:val="00ED0149"/>
     <w:pPr>
@@ -4163,10 +5260,6 @@
         <w:ilvl w:val="1"/>
         <w:numId w:val="4"/>
       </w:numPr>
-      <w:tabs>
-        <w:tab w:val="clear" w:pos="18pt"/>
-        <w:tab w:val="num" w:pos="14.40pt"/>
-      </w:tabs>
       <w:spacing w:before="6pt" w:after="3pt"/>
       <w:jc w:val="start"/>
       <w:outlineLvl w:val="1"/>
@@ -4229,6 +5322,7 @@
     <w:name w:val="heading 5"/>
     <w:basedOn w:val="Normal"/>
     <w:next w:val="Normal"/>
+    <w:link w:val="Heading5Char"/>
     <w:qFormat/>
     <w:pPr>
       <w:tabs>
@@ -4368,7 +5462,6 @@
         <w:tab w:val="start" w:pos="26.65pt"/>
       </w:tabs>
       <w:spacing w:before="4pt" w:after="10pt"/>
-      <w:ind w:start="0pt" w:firstLine="0pt"/>
       <w:jc w:val="both"/>
     </w:pPr>
     <w:rPr>
@@ -4558,6 +5651,96 @@
     <w:basedOn w:val="DefaultParagraphFont"/>
     <w:link w:val="Footer"/>
     <w:rsid w:val="001A3B3D"/>
+  </w:style>
+  <w:style w:type="paragraph" w:styleId="Caption">
+    <w:name w:val="caption"/>
+    <w:basedOn w:val="Normal"/>
+    <w:next w:val="Normal"/>
+    <w:unhideWhenUsed/>
+    <w:qFormat/>
+    <w:rsid w:val="00FA2615"/>
+    <w:pPr>
+      <w:spacing w:after="10pt"/>
+    </w:pPr>
+    <w:rPr>
+      <w:i/>
+      <w:iCs/>
+      <w:color w:val="44546A" w:themeColor="text2"/>
+      <w:sz w:val="18"/>
+      <w:szCs w:val="18"/>
+    </w:rPr>
+  </w:style>
+  <w:style w:type="character" w:customStyle="1" w:styleId="Heading2Char">
+    <w:name w:val="Heading 2 Char"/>
+    <w:basedOn w:val="DefaultParagraphFont"/>
+    <w:link w:val="Heading2"/>
+    <w:rsid w:val="002F456C"/>
+    <w:rPr>
+      <w:i/>
+      <w:iCs/>
+      <w:noProof/>
+    </w:rPr>
+  </w:style>
+  <w:style w:type="character" w:customStyle="1" w:styleId="Heading1Char">
+    <w:name w:val="Heading 1 Char"/>
+    <w:basedOn w:val="DefaultParagraphFont"/>
+    <w:link w:val="Heading1"/>
+    <w:rsid w:val="002A7326"/>
+    <w:rPr>
+      <w:smallCaps/>
+      <w:noProof/>
+    </w:rPr>
+  </w:style>
+  <w:style w:type="paragraph" w:styleId="ListParagraph">
+    <w:name w:val="List Paragraph"/>
+    <w:basedOn w:val="Normal"/>
+    <w:uiPriority w:val="34"/>
+    <w:qFormat/>
+    <w:rsid w:val="00912E09"/>
+    <w:pPr>
+      <w:ind w:start="36pt"/>
+      <w:contextualSpacing/>
+    </w:pPr>
+  </w:style>
+  <w:style w:type="character" w:customStyle="1" w:styleId="Heading5Char">
+    <w:name w:val="Heading 5 Char"/>
+    <w:basedOn w:val="DefaultParagraphFont"/>
+    <w:link w:val="Heading5"/>
+    <w:rsid w:val="005471CE"/>
+    <w:rPr>
+      <w:smallCaps/>
+      <w:noProof/>
+    </w:rPr>
+  </w:style>
+  <w:style w:type="character" w:styleId="Hyperlink">
+    <w:name w:val="Hyperlink"/>
+    <w:basedOn w:val="DefaultParagraphFont"/>
+    <w:rsid w:val="004733DB"/>
+    <w:rPr>
+      <w:color w:val="0563C1" w:themeColor="hyperlink"/>
+      <w:u w:val="single"/>
+    </w:rPr>
+  </w:style>
+  <w:style w:type="character" w:styleId="UnresolvedMention">
+    <w:name w:val="Unresolved Mention"/>
+    <w:basedOn w:val="DefaultParagraphFont"/>
+    <w:uiPriority w:val="99"/>
+    <w:semiHidden/>
+    <w:unhideWhenUsed/>
+    <w:rsid w:val="004733DB"/>
+    <w:rPr>
+      <w:color w:val="605E5C"/>
+      <w:shd w:val="clear" w:color="auto" w:fill="E1DFDD"/>
+    </w:rPr>
+  </w:style>
+  <w:style w:type="character" w:styleId="FollowedHyperlink">
+    <w:name w:val="FollowedHyperlink"/>
+    <w:basedOn w:val="DefaultParagraphFont"/>
+    <w:rsid w:val="00163CB4"/>
+    <w:rPr>
+      <w:color w:val="954F72" w:themeColor="followedHyperlink"/>
+      <w:u w:val="single"/>
+    </w:rPr>
   </w:style>
 </w:styles>
 </file>

</xml_diff>